<commit_message>
Update MindLift - DesignDocument.docx
Edits to grammar, word usage. More clarification and simple mistake catching.
</commit_message>
<xml_diff>
--- a/MindLift - DesignDocument.docx
+++ b/MindLift - DesignDocument.docx
@@ -221,8 +221,17 @@
                 <w:sz w:val="24"/>
                 <w:szCs w:val="24"/>
               </w:rPr>
-              <w:t>Timmy Akindunni</w:t>
+              <w:t xml:space="preserve">Timmy </w:t>
             </w:r>
+            <w:proofErr w:type="spellStart"/>
+            <w:r>
+              <w:rPr>
+                <w:sz w:val="24"/>
+                <w:szCs w:val="24"/>
+              </w:rPr>
+              <w:t>Akindunni</w:t>
+            </w:r>
+            <w:proofErr w:type="spellEnd"/>
           </w:p>
           <w:p>
             <w:pPr>
@@ -1304,7 +1313,25 @@
           <w:sz w:val="24"/>
           <w:szCs w:val="24"/>
         </w:rPr>
-        <w:t>The linkage between them, and the visual presentation are shown in the wireframes.</w:t>
+        <w:t xml:space="preserve">The linkage between </w:t>
+      </w:r>
+      <w:proofErr w:type="gramStart"/>
+      <w:r>
+        <w:rPr>
+          <w:rFonts w:ascii="Times New Roman" w:hAnsi="Times New Roman"/>
+          <w:sz w:val="24"/>
+          <w:szCs w:val="24"/>
+        </w:rPr>
+        <w:t>them,</w:t>
+      </w:r>
+      <w:proofErr w:type="gramEnd"/>
+      <w:r>
+        <w:rPr>
+          <w:rFonts w:ascii="Times New Roman" w:hAnsi="Times New Roman"/>
+          <w:sz w:val="24"/>
+          <w:szCs w:val="24"/>
+        </w:rPr>
+        <w:t xml:space="preserve"> and the visual presentation are shown in the wireframes.</w:t>
       </w:r>
     </w:p>
     <w:p>
@@ -1381,7 +1408,21 @@
         <w:rPr>
           <w:color w:val="000000"/>
         </w:rPr>
-        <w:t xml:space="preserve"> interconnected through well defined relationships</w:t>
+        <w:t xml:space="preserve"> interconnected through </w:t>
+      </w:r>
+      <w:proofErr w:type="spellStart"/>
+      <w:r>
+        <w:rPr>
+          <w:color w:val="000000"/>
+        </w:rPr>
+        <w:t>well defined</w:t>
+      </w:r>
+      <w:proofErr w:type="spellEnd"/>
+      <w:r>
+        <w:rPr>
+          <w:color w:val="000000"/>
+        </w:rPr>
+        <w:t xml:space="preserve"> relationships</w:t>
       </w:r>
       <w:r>
         <w:rPr>
@@ -1414,7 +1455,15 @@
         <w:t xml:space="preserve">For AI implementation, we plan </w:t>
       </w:r>
       <w:r>
-        <w:t>to research, collect data, and train the AI model. The app will be structured in such a way that the user can send requests to the AI and get responses. While the AI is in training, we will be using stubs and premade responses in order to realize the functionality of the app before full AI integration.</w:t>
+        <w:t xml:space="preserve">to research, collect data, and train the AI model. The app will be structured in such a way that the user can send requests to the AI and get responses. While the AI is in training, we will be using stubs and premade responses </w:t>
+      </w:r>
+      <w:proofErr w:type="gramStart"/>
+      <w:r>
+        <w:t>in order to</w:t>
+      </w:r>
+      <w:proofErr w:type="gramEnd"/>
+      <w:r>
+        <w:t xml:space="preserve"> realize the functionality of the app before full AI integration.</w:t>
       </w:r>
     </w:p>
     <w:p>
@@ -1510,7 +1559,25 @@
           <w:sz w:val="24"/>
           <w:szCs w:val="24"/>
         </w:rPr>
-        <w:t>We initially consider l</w:t>
+        <w:t xml:space="preserve">We initially </w:t>
+      </w:r>
+      <w:proofErr w:type="gramStart"/>
+      <w:r>
+        <w:rPr>
+          <w:rFonts w:ascii="Times New Roman" w:hAnsi="Times New Roman"/>
+          <w:sz w:val="24"/>
+          <w:szCs w:val="24"/>
+        </w:rPr>
+        <w:t>consider</w:t>
+      </w:r>
+      <w:proofErr w:type="gramEnd"/>
+      <w:r>
+        <w:rPr>
+          <w:rFonts w:ascii="Times New Roman" w:hAnsi="Times New Roman"/>
+          <w:sz w:val="24"/>
+          <w:szCs w:val="24"/>
+        </w:rPr>
+        <w:t xml:space="preserve"> l</w:t>
       </w:r>
       <w:r>
         <w:rPr>
@@ -1795,7 +1862,23 @@
           <w:sz w:val="24"/>
           <w:szCs w:val="24"/>
         </w:rPr>
-        <w:t>We had considered creating our own system to control the conversation history and storage, however, we decided to go with SQLite due to its built in functionality and ingrained features.</w:t>
+        <w:t xml:space="preserve">We had considered creating our own system to control the conversation history and storage, however, we decided to go with SQLite due to its </w:t>
+      </w:r>
+      <w:r>
+        <w:rPr>
+          <w:rFonts w:ascii="Times New Roman" w:hAnsi="Times New Roman"/>
+          <w:sz w:val="24"/>
+          <w:szCs w:val="24"/>
+        </w:rPr>
+        <w:t>built-in</w:t>
+      </w:r>
+      <w:r>
+        <w:rPr>
+          <w:rFonts w:ascii="Times New Roman" w:hAnsi="Times New Roman"/>
+          <w:sz w:val="24"/>
+          <w:szCs w:val="24"/>
+        </w:rPr>
+        <w:t xml:space="preserve"> functionality and ingrained features.</w:t>
       </w:r>
     </w:p>
     <w:p>
@@ -1984,7 +2067,7 @@
           <w:sz w:val="24"/>
           <w:szCs w:val="24"/>
         </w:rPr>
-        <w:t xml:space="preserve"> Keeping the AI local also makes it so that our application does not rely on external servers, so the project will continue to work even without future lack of support.</w:t>
+        <w:t xml:space="preserve"> Keeping the AI local also makes it so that our application does not rely on external servers, so the project will continue to work even without future support.</w:t>
       </w:r>
     </w:p>
     <w:p>
@@ -2027,7 +2110,25 @@
           <w:sz w:val="24"/>
           <w:szCs w:val="24"/>
         </w:rPr>
-        <w:t xml:space="preserve"> We decided on this because it further encourages the use and appreciation of the apps correlation abilities. Beyond being able to just converse with the AI, you can also use the app to directly store your emotions. Using this feature in tandem with chatting with the AI, allows the user to see possible correlations between events from their day and how they are feeling.</w:t>
+        <w:t xml:space="preserve"> We decided on this because it further encourages the use and appreciation of the </w:t>
+      </w:r>
+      <w:proofErr w:type="gramStart"/>
+      <w:r>
+        <w:rPr>
+          <w:rFonts w:ascii="Times New Roman" w:hAnsi="Times New Roman"/>
+          <w:sz w:val="24"/>
+          <w:szCs w:val="24"/>
+        </w:rPr>
+        <w:t>apps</w:t>
+      </w:r>
+      <w:proofErr w:type="gramEnd"/>
+      <w:r>
+        <w:rPr>
+          <w:rFonts w:ascii="Times New Roman" w:hAnsi="Times New Roman"/>
+          <w:sz w:val="24"/>
+          <w:szCs w:val="24"/>
+        </w:rPr>
+        <w:t xml:space="preserve"> correlation abilities. Beyond being able to just converse with the AI, you can also use the app to directly store your emotions. Using this feature in tandem with chatting with the AI, allows the user to see possible correlations between events from their day and how they are feeling.</w:t>
       </w:r>
     </w:p>
     <w:p>
@@ -2068,7 +2169,25 @@
           <w:sz w:val="24"/>
           <w:szCs w:val="24"/>
         </w:rPr>
-        <w:t xml:space="preserve"> Instead of a complex, multifunctional chatbot, we opted for simplicity to ensure it's approachable, friendly, and doesn't overwhelm the user. Its primary function is listening and drawing insights, in line with our objective to provide users a virtual companion.</w:t>
+        <w:t xml:space="preserve"> Instead of a complex, multifunctional chatbot, we opted for simplicity to ensure it's approachable, friendly, and doesn't overwhelm the user. Its primary function is listening and drawing insights, in line with our objective to provide </w:t>
+      </w:r>
+      <w:proofErr w:type="gramStart"/>
+      <w:r>
+        <w:rPr>
+          <w:rFonts w:ascii="Times New Roman" w:hAnsi="Times New Roman"/>
+          <w:sz w:val="24"/>
+          <w:szCs w:val="24"/>
+        </w:rPr>
+        <w:t>users</w:t>
+      </w:r>
+      <w:proofErr w:type="gramEnd"/>
+      <w:r>
+        <w:rPr>
+          <w:rFonts w:ascii="Times New Roman" w:hAnsi="Times New Roman"/>
+          <w:sz w:val="24"/>
+          <w:szCs w:val="24"/>
+        </w:rPr>
+        <w:t xml:space="preserve"> a virtual companion.</w:t>
       </w:r>
       <w:r>
         <w:rPr>
@@ -2116,7 +2235,23 @@
           <w:sz w:val="24"/>
           <w:szCs w:val="24"/>
         </w:rPr>
-        <w:t xml:space="preserve"> For our development, we have decided to break down our tasks by the involvement of the AI. Tasks will be categorized by how much they rely on the AI, features that require no AI involvement will be more prevalent in sprints, and features regarding AI, like the chat bot, or conversation correlation will be less prevalent in sprints. This will let us slowly build the AI and underlying features, so that in the later stretches of development the AI is our sole focus.</w:t>
+        <w:t xml:space="preserve"> For our development, we have decided to break down our tasks by the involvement of the AI. Tasks will be categorized by how much they rely on the AI, features that require no AI involvement will be more prevalent in sprints, and features regarding AI, like the chat bot, or conversation correlation will be less prevalent in sprints. This will let us slowly build the AI and </w:t>
+      </w:r>
+      <w:r>
+        <w:rPr>
+          <w:rFonts w:ascii="Times New Roman" w:hAnsi="Times New Roman"/>
+          <w:sz w:val="24"/>
+          <w:szCs w:val="24"/>
+        </w:rPr>
+        <w:t xml:space="preserve">to instead focus on the </w:t>
+      </w:r>
+      <w:r>
+        <w:rPr>
+          <w:rFonts w:ascii="Times New Roman" w:hAnsi="Times New Roman"/>
+          <w:sz w:val="24"/>
+          <w:szCs w:val="24"/>
+        </w:rPr>
+        <w:t>underlying features, so that in the later stretches of development the AI is our sole focus.</w:t>
       </w:r>
     </w:p>
     <w:p>
@@ -2177,16 +2312,70 @@
           <w:sz w:val="24"/>
           <w:szCs w:val="24"/>
         </w:rPr>
-        <w:t>olors influence moods and emotions so we need to create a sense of safety for users.</w:t>
-      </w:r>
-      <w:r>
-        <w:rPr>
-          <w:rFonts w:ascii="Times New Roman" w:hAnsi="Times New Roman"/>
-          <w:color w:val="000000"/>
-          <w:sz w:val="24"/>
-          <w:szCs w:val="24"/>
-        </w:rPr>
-        <w:t xml:space="preserve"> The bright an open atmosphere of the app should also help put users in the right mindset. The wireframe is a demonstration of the initial design of the app, the final look however is designed to promote openness, but also the feeling that the app is secure, and the private things they share is kept only in this one place.</w:t>
+        <w:t xml:space="preserve">olors influence moods and </w:t>
+      </w:r>
+      <w:r>
+        <w:rPr>
+          <w:rFonts w:ascii="Times New Roman" w:hAnsi="Times New Roman"/>
+          <w:color w:val="000000"/>
+          <w:sz w:val="24"/>
+          <w:szCs w:val="24"/>
+        </w:rPr>
+        <w:t>emotions,</w:t>
+      </w:r>
+      <w:r>
+        <w:rPr>
+          <w:rFonts w:ascii="Times New Roman" w:hAnsi="Times New Roman"/>
+          <w:color w:val="000000"/>
+          <w:sz w:val="24"/>
+          <w:szCs w:val="24"/>
+        </w:rPr>
+        <w:t xml:space="preserve"> so we need to create a sense of safety for users.</w:t>
+      </w:r>
+      <w:r>
+        <w:rPr>
+          <w:rFonts w:ascii="Times New Roman" w:hAnsi="Times New Roman"/>
+          <w:color w:val="000000"/>
+          <w:sz w:val="24"/>
+          <w:szCs w:val="24"/>
+        </w:rPr>
+        <w:t xml:space="preserve"> The bright an</w:t>
+      </w:r>
+      <w:r>
+        <w:rPr>
+          <w:rFonts w:ascii="Times New Roman" w:hAnsi="Times New Roman"/>
+          <w:color w:val="000000"/>
+          <w:sz w:val="24"/>
+          <w:szCs w:val="24"/>
+        </w:rPr>
+        <w:t>d</w:t>
+      </w:r>
+      <w:r>
+        <w:rPr>
+          <w:rFonts w:ascii="Times New Roman" w:hAnsi="Times New Roman"/>
+          <w:color w:val="000000"/>
+          <w:sz w:val="24"/>
+          <w:szCs w:val="24"/>
+        </w:rPr>
+        <w:t xml:space="preserve"> open atmosphere of the app should also help put users in the right mindset. The wireframe is a demonstration of the initial design of the app, the final look however is designed to promote openness, but also the feeling that the app is secure, and the private things they share </w:t>
+      </w:r>
+      <w:r>
+        <w:rPr>
+          <w:rFonts w:ascii="Times New Roman" w:hAnsi="Times New Roman"/>
+          <w:color w:val="000000"/>
+          <w:sz w:val="24"/>
+          <w:szCs w:val="24"/>
+        </w:rPr>
+        <w:t>are</w:t>
+      </w:r>
+      <w:r>
+        <w:rPr>
+          <w:rFonts w:ascii="Times New Roman" w:hAnsi="Times New Roman"/>
+          <w:color w:val="000000"/>
+          <w:sz w:val="24"/>
+          <w:szCs w:val="24"/>
+        </w:rPr>
+        <w:t xml:space="preserve"> kept only in this one place.</w:t>
       </w:r>
     </w:p>
     <w:p>
@@ -2268,7 +2457,27 @@
           <w:sz w:val="24"/>
           <w:szCs w:val="24"/>
         </w:rPr>
-        <w:t xml:space="preserve"> users to start conversations, log in the emotion they are feeling and to also provide emergency contacts in case anything goes wrong.</w:t>
+        <w:t xml:space="preserve"> users to start conversations, log </w:t>
+      </w:r>
+      <w:proofErr w:type="gramStart"/>
+      <w:r>
+        <w:rPr>
+          <w:rFonts w:ascii="Times New Roman" w:hAnsi="Times New Roman"/>
+          <w:color w:val="000000"/>
+          <w:sz w:val="24"/>
+          <w:szCs w:val="24"/>
+        </w:rPr>
+        <w:t>in</w:t>
+      </w:r>
+      <w:proofErr w:type="gramEnd"/>
+      <w:r>
+        <w:rPr>
+          <w:rFonts w:ascii="Times New Roman" w:hAnsi="Times New Roman"/>
+          <w:color w:val="000000"/>
+          <w:sz w:val="24"/>
+          <w:szCs w:val="24"/>
+        </w:rPr>
+        <w:t xml:space="preserve"> the emotion they are feeling and to also provide emergency contacts in case anything goes wrong.</w:t>
       </w:r>
       <w:r>
         <w:rPr>
@@ -2298,6 +2507,7 @@
         <w:jc w:val="left"/>
         <w:rPr>
           <w:rFonts w:ascii="Times New Roman" w:hAnsi="Times New Roman"/>
+          <w:color w:val="000000"/>
           <w:sz w:val="24"/>
           <w:szCs w:val="24"/>
         </w:rPr>
@@ -2331,7 +2541,36 @@
           <w:sz w:val="24"/>
           <w:szCs w:val="24"/>
         </w:rPr>
-        <w:t>The users security is very important. The users information will be stored securely on the app, and it will not be exported away from it. By using a local AI and not making any external calls, the user does not need to fear a third party using their private information for marketing, or any other purpose. They also have the assurance that should they want something gone forever, all they need to do is delete it in the app.</w:t>
+        <w:t xml:space="preserve">The users security is very important. The </w:t>
+      </w:r>
+      <w:proofErr w:type="gramStart"/>
+      <w:r>
+        <w:rPr>
+          <w:rFonts w:ascii="Times New Roman" w:hAnsi="Times New Roman"/>
+          <w:color w:val="000000"/>
+          <w:sz w:val="24"/>
+          <w:szCs w:val="24"/>
+        </w:rPr>
+        <w:t>users</w:t>
+      </w:r>
+      <w:proofErr w:type="gramEnd"/>
+      <w:r>
+        <w:rPr>
+          <w:rFonts w:ascii="Times New Roman" w:hAnsi="Times New Roman"/>
+          <w:color w:val="000000"/>
+          <w:sz w:val="24"/>
+          <w:szCs w:val="24"/>
+        </w:rPr>
+        <w:t xml:space="preserve"> information will be stored securely on the app, and it will not be exported away from it. </w:t>
+      </w:r>
+      <w:r>
+        <w:rPr>
+          <w:rFonts w:ascii="Times New Roman" w:hAnsi="Times New Roman"/>
+          <w:color w:val="000000"/>
+          <w:sz w:val="24"/>
+          <w:szCs w:val="24"/>
+        </w:rPr>
+        <w:t xml:space="preserve">We plan to implement this by allowing the user to create a password, or way to uniquely identify them so only they have access to their information. </w:t>
       </w:r>
     </w:p>
     <w:p>
@@ -2342,6 +2581,140 @@
           <w:rFonts w:ascii="Times New Roman" w:hAnsi="Times New Roman"/>
           <w:sz w:val="24"/>
           <w:szCs w:val="24"/>
+        </w:rPr>
+      </w:pPr>
+      <w:r>
+        <w:rPr>
+          <w:rFonts w:ascii="Times New Roman" w:hAnsi="Times New Roman"/>
+          <w:color w:val="000000"/>
+          <w:sz w:val="24"/>
+          <w:szCs w:val="24"/>
+        </w:rPr>
+        <w:t xml:space="preserve">Another way we plan to keep their secrets </w:t>
+      </w:r>
+      <w:proofErr w:type="gramStart"/>
+      <w:r>
+        <w:rPr>
+          <w:rFonts w:ascii="Times New Roman" w:hAnsi="Times New Roman"/>
+          <w:color w:val="000000"/>
+          <w:sz w:val="24"/>
+          <w:szCs w:val="24"/>
+        </w:rPr>
+        <w:t>private,</w:t>
+      </w:r>
+      <w:proofErr w:type="gramEnd"/>
+      <w:r>
+        <w:rPr>
+          <w:rFonts w:ascii="Times New Roman" w:hAnsi="Times New Roman"/>
+          <w:color w:val="000000"/>
+          <w:sz w:val="24"/>
+          <w:szCs w:val="24"/>
+        </w:rPr>
+        <w:t xml:space="preserve"> is in our</w:t>
+      </w:r>
+      <w:r>
+        <w:rPr>
+          <w:rFonts w:ascii="Times New Roman" w:hAnsi="Times New Roman"/>
+          <w:color w:val="000000"/>
+          <w:sz w:val="24"/>
+          <w:szCs w:val="24"/>
+        </w:rPr>
+        <w:t xml:space="preserve"> </w:t>
+      </w:r>
+      <w:r>
+        <w:rPr>
+          <w:rFonts w:ascii="Times New Roman" w:hAnsi="Times New Roman"/>
+          <w:color w:val="000000"/>
+          <w:sz w:val="24"/>
+          <w:szCs w:val="24"/>
+        </w:rPr>
+        <w:t xml:space="preserve">use of </w:t>
+      </w:r>
+      <w:r>
+        <w:rPr>
+          <w:rFonts w:ascii="Times New Roman" w:hAnsi="Times New Roman"/>
+          <w:color w:val="000000"/>
+          <w:sz w:val="24"/>
+          <w:szCs w:val="24"/>
+        </w:rPr>
+        <w:t>local AI and not making any external calls</w:t>
+      </w:r>
+      <w:r>
+        <w:rPr>
+          <w:rFonts w:ascii="Times New Roman" w:hAnsi="Times New Roman"/>
+          <w:color w:val="000000"/>
+          <w:sz w:val="24"/>
+          <w:szCs w:val="24"/>
+        </w:rPr>
+        <w:t>.</w:t>
+      </w:r>
+      <w:r>
+        <w:rPr>
+          <w:rFonts w:ascii="Times New Roman" w:hAnsi="Times New Roman"/>
+          <w:color w:val="000000"/>
+          <w:sz w:val="24"/>
+          <w:szCs w:val="24"/>
+        </w:rPr>
+        <w:t xml:space="preserve"> </w:t>
+      </w:r>
+      <w:r>
+        <w:rPr>
+          <w:rFonts w:ascii="Times New Roman" w:hAnsi="Times New Roman"/>
+          <w:color w:val="000000"/>
+          <w:sz w:val="24"/>
+          <w:szCs w:val="24"/>
+        </w:rPr>
+        <w:t>Our</w:t>
+      </w:r>
+      <w:r>
+        <w:rPr>
+          <w:rFonts w:ascii="Times New Roman" w:hAnsi="Times New Roman"/>
+          <w:color w:val="000000"/>
+          <w:sz w:val="24"/>
+          <w:szCs w:val="24"/>
+        </w:rPr>
+        <w:t xml:space="preserve"> user</w:t>
+      </w:r>
+      <w:r>
+        <w:rPr>
+          <w:rFonts w:ascii="Times New Roman" w:hAnsi="Times New Roman"/>
+          <w:color w:val="000000"/>
+          <w:sz w:val="24"/>
+          <w:szCs w:val="24"/>
+        </w:rPr>
+        <w:t>s</w:t>
+      </w:r>
+      <w:r>
+        <w:rPr>
+          <w:rFonts w:ascii="Times New Roman" w:hAnsi="Times New Roman"/>
+          <w:color w:val="000000"/>
+          <w:sz w:val="24"/>
+          <w:szCs w:val="24"/>
+        </w:rPr>
+        <w:t xml:space="preserve"> do not need to fear a third party using their private information for marketing, or any other purpose. They also have the assurance that should they want something gone forever, all they need to do is delete it in the app.</w:t>
+      </w:r>
+    </w:p>
+    <w:p>
+      <w:pPr>
+        <w:spacing w:after="120"/>
+        <w:jc w:val="left"/>
+        <w:rPr>
+          <w:rFonts w:ascii="Times New Roman" w:hAnsi="Times New Roman"/>
+          <w:sz w:val="24"/>
+          <w:szCs w:val="24"/>
+        </w:rPr>
+      </w:pPr>
+    </w:p>
+    <w:p>
+      <w:pPr>
+        <w:spacing w:after="0"/>
+        <w:jc w:val="left"/>
+        <w:rPr>
+          <w:rFonts w:ascii="Times New Roman" w:hAnsi="Times New Roman"/>
+          <w:b/>
+          <w:bCs/>
+          <w:sz w:val="28"/>
+          <w:szCs w:val="28"/>
         </w:rPr>
       </w:pPr>
     </w:p>

</xml_diff>

<commit_message>
Update Design Doc - Submitted Version
</commit_message>
<xml_diff>
--- a/MindLift - DesignDocument.docx
+++ b/MindLift - DesignDocument.docx
@@ -221,17 +221,8 @@
                 <w:sz w:val="24"/>
                 <w:szCs w:val="24"/>
               </w:rPr>
-              <w:t xml:space="preserve">Timmy </w:t>
+              <w:t>Timmy Akindunni</w:t>
             </w:r>
-            <w:proofErr w:type="spellStart"/>
-            <w:r>
-              <w:rPr>
-                <w:sz w:val="24"/>
-                <w:szCs w:val="24"/>
-              </w:rPr>
-              <w:t>Akindunni</w:t>
-            </w:r>
-            <w:proofErr w:type="spellEnd"/>
           </w:p>
           <w:p>
             <w:pPr>
@@ -624,9 +615,24 @@
     </w:p>
     <w:p>
       <w:pPr>
+        <w:spacing w:after="0"/>
+        <w:jc w:val="left"/>
+        <w:rPr>
+          <w:b/>
+          <w:kern w:val="28"/>
+          <w:sz w:val="24"/>
+        </w:rPr>
+      </w:pPr>
+      <w:r>
+        <w:br w:type="page"/>
+      </w:r>
+    </w:p>
+    <w:p>
+      <w:pPr>
         <w:pStyle w:val="Heading1"/>
       </w:pPr>
       <w:r>
+        <w:lastRenderedPageBreak/>
         <w:t>Class Diagram(s)</w:t>
       </w:r>
     </w:p>
@@ -636,12 +642,6 @@
         <w:jc w:val="left"/>
       </w:pPr>
       <w:r>
-        <w:br w:type="page"/>
-      </w:r>
-    </w:p>
-    <w:p>
-      <w:r>
-        <w:lastRenderedPageBreak/>
         <w:t>Class diagram relating to user information, and their emergency contacts</w:t>
       </w:r>
       <w:r>
@@ -1390,21 +1390,7 @@
         <w:rPr>
           <w:color w:val="000000"/>
         </w:rPr>
-        <w:t xml:space="preserve"> interconnected through </w:t>
-      </w:r>
-      <w:proofErr w:type="spellStart"/>
-      <w:r>
-        <w:rPr>
-          <w:color w:val="000000"/>
-        </w:rPr>
-        <w:t>well defined</w:t>
-      </w:r>
-      <w:proofErr w:type="spellEnd"/>
-      <w:r>
-        <w:rPr>
-          <w:color w:val="000000"/>
-        </w:rPr>
-        <w:t xml:space="preserve"> relationships</w:t>
+        <w:t xml:space="preserve"> interconnected through well defined relationships</w:t>
       </w:r>
       <w:r>
         <w:rPr>

</xml_diff>

<commit_message>
Submitted Version of Files
Sprint 1 submitted documentation
</commit_message>
<xml_diff>
--- a/MindLift - DesignDocument.docx
+++ b/MindLift - DesignDocument.docx
@@ -622,6 +622,217 @@
                 <w:szCs w:val="24"/>
               </w:rPr>
               <w:t>Shawana, Timmy</w:t>
+            </w:r>
+          </w:p>
+        </w:tc>
+      </w:tr>
+      <w:tr>
+        <w:tblPrEx>
+          <w:jc w:val="left"/>
+          <w:tblBorders>
+            <w:top w:val="single" w:sz="4" w:space="0" w:color="auto"/>
+            <w:left w:val="single" w:sz="4" w:space="0" w:color="auto"/>
+            <w:bottom w:val="single" w:sz="4" w:space="0" w:color="auto"/>
+            <w:right w:val="single" w:sz="4" w:space="0" w:color="auto"/>
+            <w:insideH w:val="single" w:sz="4" w:space="0" w:color="auto"/>
+            <w:insideV w:val="single" w:sz="4" w:space="0" w:color="auto"/>
+          </w:tblBorders>
+          <w:tblCellMar>
+            <w:left w:w="108" w:type="dxa"/>
+            <w:right w:w="108" w:type="dxa"/>
+          </w:tblCellMar>
+          <w:tblLook w:val="04A0" w:firstRow="1" w:lastRow="0" w:firstColumn="1" w:lastColumn="0" w:noHBand="0" w:noVBand="1"/>
+        </w:tblPrEx>
+        <w:trPr>
+          <w:trHeight w:val="325"/>
+        </w:trPr>
+        <w:tc>
+          <w:tcPr>
+            <w:tcW w:w="1634" w:type="dxa"/>
+            <w:shd w:val="clear" w:color="auto" w:fill="auto"/>
+          </w:tcPr>
+          <w:p>
+            <w:pPr>
+              <w:pStyle w:val="Normal1"/>
+              <w:tabs>
+                <w:tab w:val="center" w:pos="4252"/>
+                <w:tab w:val="right" w:pos="8504"/>
+              </w:tabs>
+              <w:spacing w:before="120" w:after="120"/>
+              <w:jc w:val="left"/>
+              <w:rPr>
+                <w:rFonts w:ascii="Times New Roman" w:eastAsia="Times New Roman" w:hAnsi="Times New Roman" w:cs="Times New Roman"/>
+                <w:i/>
+                <w:iCs/>
+                <w:color w:val="auto"/>
+                <w:sz w:val="22"/>
+                <w:szCs w:val="22"/>
+                <w:highlight w:val="yellow"/>
+              </w:rPr>
+            </w:pPr>
+            <w:r>
+              <w:rPr>
+                <w:rFonts w:ascii="Times New Roman" w:eastAsia="Times New Roman" w:hAnsi="Times New Roman" w:cs="Times New Roman"/>
+                <w:i/>
+                <w:iCs/>
+                <w:color w:val="auto"/>
+                <w:sz w:val="22"/>
+                <w:szCs w:val="22"/>
+                <w:highlight w:val="yellow"/>
+              </w:rPr>
+              <w:t>1.0</w:t>
+            </w:r>
+          </w:p>
+        </w:tc>
+        <w:tc>
+          <w:tcPr>
+            <w:tcW w:w="1977" w:type="dxa"/>
+            <w:gridSpan w:val="2"/>
+            <w:shd w:val="clear" w:color="auto" w:fill="auto"/>
+          </w:tcPr>
+          <w:p>
+            <w:pPr>
+              <w:pStyle w:val="Normal1"/>
+              <w:tabs>
+                <w:tab w:val="center" w:pos="4252"/>
+                <w:tab w:val="right" w:pos="8504"/>
+              </w:tabs>
+              <w:spacing w:before="120" w:after="120" w:line="259" w:lineRule="auto"/>
+              <w:jc w:val="left"/>
+              <w:rPr>
+                <w:rFonts w:ascii="Times New Roman" w:eastAsia="Times New Roman" w:hAnsi="Times New Roman" w:cs="Times New Roman"/>
+                <w:i/>
+                <w:iCs/>
+                <w:color w:val="auto"/>
+                <w:sz w:val="22"/>
+                <w:szCs w:val="22"/>
+              </w:rPr>
+            </w:pPr>
+            <w:r>
+              <w:rPr>
+                <w:rFonts w:ascii="Times New Roman" w:eastAsia="Times New Roman" w:hAnsi="Times New Roman" w:cs="Times New Roman"/>
+                <w:i/>
+                <w:iCs/>
+                <w:color w:val="auto"/>
+                <w:sz w:val="22"/>
+                <w:szCs w:val="22"/>
+              </w:rPr>
+              <w:t>10/21/2023</w:t>
+            </w:r>
+          </w:p>
+        </w:tc>
+        <w:tc>
+          <w:tcPr>
+            <w:tcW w:w="1780" w:type="dxa"/>
+            <w:gridSpan w:val="2"/>
+            <w:shd w:val="clear" w:color="auto" w:fill="auto"/>
+          </w:tcPr>
+          <w:p>
+            <w:pPr>
+              <w:pStyle w:val="Normal1"/>
+              <w:tabs>
+                <w:tab w:val="center" w:pos="4252"/>
+                <w:tab w:val="right" w:pos="8504"/>
+              </w:tabs>
+              <w:spacing w:before="120" w:after="120" w:line="259" w:lineRule="auto"/>
+              <w:jc w:val="left"/>
+              <w:rPr>
+                <w:rFonts w:ascii="Times New Roman" w:eastAsia="Times New Roman" w:hAnsi="Times New Roman" w:cs="Times New Roman"/>
+                <w:i/>
+                <w:iCs/>
+                <w:color w:val="auto"/>
+                <w:sz w:val="22"/>
+                <w:szCs w:val="22"/>
+              </w:rPr>
+            </w:pPr>
+            <w:r>
+              <w:rPr>
+                <w:rFonts w:ascii="Times New Roman" w:eastAsia="Times New Roman" w:hAnsi="Times New Roman" w:cs="Times New Roman"/>
+                <w:i/>
+                <w:iCs/>
+                <w:color w:val="auto"/>
+                <w:sz w:val="22"/>
+                <w:szCs w:val="22"/>
+              </w:rPr>
+              <w:t>Fix class diagram, update design summary, clarify wireframe</w:t>
+            </w:r>
+          </w:p>
+        </w:tc>
+        <w:tc>
+          <w:tcPr>
+            <w:tcW w:w="1854" w:type="dxa"/>
+            <w:shd w:val="clear" w:color="auto" w:fill="auto"/>
+          </w:tcPr>
+          <w:p>
+            <w:pPr>
+              <w:spacing w:before="120" w:after="0"/>
+              <w:rPr>
+                <w:rFonts w:ascii="Times New Roman" w:hAnsi="Times New Roman"/>
+                <w:sz w:val="24"/>
+                <w:szCs w:val="24"/>
+              </w:rPr>
+            </w:pPr>
+            <w:r>
+              <w:rPr>
+                <w:rFonts w:ascii="Times New Roman" w:hAnsi="Times New Roman"/>
+                <w:sz w:val="24"/>
+                <w:szCs w:val="24"/>
+              </w:rPr>
+              <w:t>Austin,</w:t>
+            </w:r>
+          </w:p>
+          <w:p>
+            <w:pPr>
+              <w:spacing w:before="120" w:after="0"/>
+              <w:rPr>
+                <w:rFonts w:ascii="Times New Roman" w:hAnsi="Times New Roman"/>
+                <w:sz w:val="24"/>
+                <w:szCs w:val="24"/>
+              </w:rPr>
+            </w:pPr>
+            <w:r>
+              <w:rPr>
+                <w:rFonts w:ascii="Times New Roman" w:hAnsi="Times New Roman"/>
+                <w:sz w:val="24"/>
+                <w:szCs w:val="24"/>
+              </w:rPr>
+              <w:t>Akash</w:t>
+            </w:r>
+          </w:p>
+          <w:p>
+            <w:pPr>
+              <w:spacing w:before="120" w:after="0"/>
+              <w:rPr>
+                <w:rFonts w:ascii="Times New Roman" w:hAnsi="Times New Roman"/>
+                <w:sz w:val="24"/>
+                <w:szCs w:val="24"/>
+              </w:rPr>
+            </w:pPr>
+            <w:r>
+              <w:rPr>
+                <w:rFonts w:ascii="Times New Roman" w:hAnsi="Times New Roman"/>
+                <w:sz w:val="24"/>
+                <w:szCs w:val="24"/>
+              </w:rPr>
+              <w:t>Hadia,</w:t>
+            </w:r>
+          </w:p>
+          <w:p>
+            <w:pPr>
+              <w:spacing w:before="120" w:after="0"/>
+              <w:rPr>
+                <w:rFonts w:ascii="Times New Roman" w:hAnsi="Times New Roman"/>
+                <w:sz w:val="24"/>
+                <w:szCs w:val="24"/>
+              </w:rPr>
+            </w:pPr>
+            <w:r>
+              <w:rPr>
+                <w:rFonts w:ascii="Times New Roman" w:hAnsi="Times New Roman"/>
+                <w:sz w:val="24"/>
+                <w:szCs w:val="24"/>
+              </w:rPr>
+              <w:t>Timmy.</w:t>
             </w:r>
           </w:p>
         </w:tc>
@@ -881,7 +1092,7 @@
                 <w:szCs w:val="32"/>
               </w:rPr>
               <w:drawing>
-                <wp:inline distT="0" distB="0" distL="0" distR="0" wp14:anchorId="7DE8850A" wp14:editId="5C44D721">
+                <wp:inline distT="0" distB="0" distL="0" distR="0" wp14:anchorId="7DE8850A" wp14:editId="3779D071">
                   <wp:extent cx="1534467" cy="2881811"/>
                   <wp:effectExtent l="0" t="0" r="8890" b="0"/>
                   <wp:docPr id="1429740622" name="Picture 6" descr="A screenshot of a login screen&#10;&#10;Description automatically generated"/>
@@ -948,7 +1159,7 @@
                 <w:szCs w:val="32"/>
               </w:rPr>
               <w:drawing>
-                <wp:inline distT="0" distB="0" distL="0" distR="0" wp14:anchorId="57FDE8A0" wp14:editId="42D22195">
+                <wp:inline distT="0" distB="0" distL="0" distR="0" wp14:anchorId="57FDE8A0" wp14:editId="00116C71">
                   <wp:extent cx="1542662" cy="2898930"/>
                   <wp:effectExtent l="0" t="0" r="635" b="0"/>
                   <wp:docPr id="649806948" name="Picture 7" descr="A screenshot of a login screen&#10;&#10;Description automatically generated"/>
@@ -1949,25 +2160,7 @@
                 <w:sz w:val="24"/>
                 <w:szCs w:val="24"/>
               </w:rPr>
-              <w:t xml:space="preserve">- User can customize their profile by adding a photo, name, </w:t>
-            </w:r>
-            <w:proofErr w:type="gramStart"/>
-            <w:r>
-              <w:rPr>
-                <w:rFonts w:ascii="Times New Roman" w:hAnsi="Times New Roman"/>
-                <w:sz w:val="24"/>
-                <w:szCs w:val="24"/>
-              </w:rPr>
-              <w:t>email</w:t>
-            </w:r>
-            <w:proofErr w:type="gramEnd"/>
-            <w:r>
-              <w:rPr>
-                <w:rFonts w:ascii="Times New Roman" w:hAnsi="Times New Roman"/>
-                <w:sz w:val="24"/>
-                <w:szCs w:val="24"/>
-              </w:rPr>
-              <w:t xml:space="preserve"> and phone number.</w:t>
+              <w:t>- User can customize their profile by adding a photo, name, email and phone number.</w:t>
             </w:r>
           </w:p>
           <w:p>
@@ -2533,25 +2726,7 @@
                 <w:sz w:val="24"/>
                 <w:szCs w:val="24"/>
               </w:rPr>
-              <w:t xml:space="preserve">- User can select a language, adjust text </w:t>
-            </w:r>
-            <w:proofErr w:type="gramStart"/>
-            <w:r>
-              <w:rPr>
-                <w:rFonts w:ascii="Times New Roman" w:hAnsi="Times New Roman"/>
-                <w:sz w:val="24"/>
-                <w:szCs w:val="24"/>
-              </w:rPr>
-              <w:t>size</w:t>
-            </w:r>
-            <w:proofErr w:type="gramEnd"/>
-            <w:r>
-              <w:rPr>
-                <w:rFonts w:ascii="Times New Roman" w:hAnsi="Times New Roman"/>
-                <w:sz w:val="24"/>
-                <w:szCs w:val="24"/>
-              </w:rPr>
-              <w:t xml:space="preserve"> and choose theme (dark or light) based on their preferences. </w:t>
+              <w:t xml:space="preserve">- User can select a language, adjust text size and choose theme (dark or light) based on their preferences. </w:t>
             </w:r>
           </w:p>
           <w:p>
@@ -2787,25 +2962,7 @@
                 <w:sz w:val="24"/>
                 <w:szCs w:val="24"/>
               </w:rPr>
-              <w:t xml:space="preserve">- Once the user puts in information about their mood/emotion, the confirmation </w:t>
-            </w:r>
-            <w:proofErr w:type="gramStart"/>
-            <w:r>
-              <w:rPr>
-                <w:rFonts w:ascii="Times New Roman" w:hAnsi="Times New Roman"/>
-                <w:sz w:val="24"/>
-                <w:szCs w:val="24"/>
-              </w:rPr>
-              <w:t>pop</w:t>
-            </w:r>
-            <w:proofErr w:type="gramEnd"/>
-            <w:r>
-              <w:rPr>
-                <w:rFonts w:ascii="Times New Roman" w:hAnsi="Times New Roman"/>
-                <w:sz w:val="24"/>
-                <w:szCs w:val="24"/>
-              </w:rPr>
-              <w:t xml:space="preserve"> up appears to confirm mood check in.</w:t>
+              <w:t>- Once the user puts in information about their mood/emotion, the confirmation pop up appears to confirm mood check in.</w:t>
             </w:r>
           </w:p>
           <w:p>
@@ -3333,25 +3490,7 @@
           <w:sz w:val="24"/>
           <w:szCs w:val="24"/>
         </w:rPr>
-        <w:t xml:space="preserve"> </w:t>
-      </w:r>
-      <w:proofErr w:type="spellStart"/>
-      <w:r>
-        <w:rPr>
-          <w:rFonts w:ascii="Times New Roman" w:hAnsi="Times New Roman" w:cs="Times New Roman"/>
-          <w:sz w:val="24"/>
-          <w:szCs w:val="24"/>
-        </w:rPr>
-        <w:t>Login</w:t>
-      </w:r>
-      <w:proofErr w:type="spellEnd"/>
-      <w:r>
-        <w:rPr>
-          <w:rFonts w:ascii="Times New Roman" w:hAnsi="Times New Roman" w:cs="Times New Roman"/>
-          <w:sz w:val="24"/>
-          <w:szCs w:val="24"/>
-        </w:rPr>
-        <w:t xml:space="preserve"> Screen (1)</w:t>
+        <w:t xml:space="preserve"> Login Screen (1)</w:t>
       </w:r>
     </w:p>
     <w:p>
@@ -3427,25 +3566,7 @@
           <w:sz w:val="24"/>
           <w:szCs w:val="24"/>
         </w:rPr>
-        <w:t xml:space="preserve"> </w:t>
-      </w:r>
-      <w:proofErr w:type="spellStart"/>
-      <w:r>
-        <w:rPr>
-          <w:rFonts w:ascii="Times New Roman" w:hAnsi="Times New Roman" w:cs="Times New Roman"/>
-          <w:sz w:val="24"/>
-          <w:szCs w:val="24"/>
-        </w:rPr>
-        <w:t>Goals</w:t>
-      </w:r>
-      <w:proofErr w:type="spellEnd"/>
-      <w:r>
-        <w:rPr>
-          <w:rFonts w:ascii="Times New Roman" w:hAnsi="Times New Roman" w:cs="Times New Roman"/>
-          <w:sz w:val="24"/>
-          <w:szCs w:val="24"/>
-        </w:rPr>
-        <w:t xml:space="preserve"> Screen (6)</w:t>
+        <w:t xml:space="preserve"> Goals Screen (6)</w:t>
       </w:r>
     </w:p>
     <w:p>
@@ -3483,25 +3604,7 @@
           <w:sz w:val="24"/>
           <w:szCs w:val="24"/>
         </w:rPr>
-        <w:t xml:space="preserve"> </w:t>
-      </w:r>
-      <w:proofErr w:type="spellStart"/>
-      <w:r>
-        <w:rPr>
-          <w:rFonts w:ascii="Times New Roman" w:hAnsi="Times New Roman" w:cs="Times New Roman"/>
-          <w:sz w:val="24"/>
-          <w:szCs w:val="24"/>
-        </w:rPr>
-        <w:t>Profile</w:t>
-      </w:r>
-      <w:proofErr w:type="spellEnd"/>
-      <w:r>
-        <w:rPr>
-          <w:rFonts w:ascii="Times New Roman" w:hAnsi="Times New Roman" w:cs="Times New Roman"/>
-          <w:sz w:val="24"/>
-          <w:szCs w:val="24"/>
-        </w:rPr>
-        <w:t xml:space="preserve"> Screen (7)</w:t>
+        <w:t xml:space="preserve"> Profile Screen (7)</w:t>
       </w:r>
     </w:p>
     <w:p>
@@ -3653,25 +3756,7 @@
           <w:sz w:val="24"/>
           <w:szCs w:val="24"/>
         </w:rPr>
-        <w:t xml:space="preserve"> </w:t>
-      </w:r>
-      <w:proofErr w:type="spellStart"/>
-      <w:r>
-        <w:rPr>
-          <w:rFonts w:ascii="Times New Roman" w:hAnsi="Times New Roman" w:cs="Times New Roman"/>
-          <w:sz w:val="24"/>
-          <w:szCs w:val="24"/>
-        </w:rPr>
-        <w:t>Settings</w:t>
-      </w:r>
-      <w:proofErr w:type="spellEnd"/>
-      <w:r>
-        <w:rPr>
-          <w:rFonts w:ascii="Times New Roman" w:hAnsi="Times New Roman" w:cs="Times New Roman"/>
-          <w:sz w:val="24"/>
-          <w:szCs w:val="24"/>
-        </w:rPr>
-        <w:t xml:space="preserve"> Screen (11)</w:t>
+        <w:t xml:space="preserve"> Settings Screen (11)</w:t>
       </w:r>
     </w:p>
     <w:p>
@@ -3760,31 +3845,17 @@
         <w:jc w:val="left"/>
         <w:rPr>
           <w:rFonts w:ascii="Times New Roman" w:hAnsi="Times New Roman"/>
-          <w:color w:val="000099"/>
-          <w:sz w:val="24"/>
-          <w:szCs w:val="24"/>
-        </w:rPr>
-      </w:pPr>
-      <w:r>
-        <w:rPr>
-          <w:rFonts w:ascii="Times New Roman" w:hAnsi="Times New Roman"/>
-          <w:b/>
-          <w:bCs/>
-          <w:i/>
-          <w:iCs/>
-          <w:color w:val="000099"/>
-          <w:sz w:val="24"/>
-          <w:szCs w:val="24"/>
-        </w:rPr>
-        <w:t xml:space="preserve"> </w:t>
-      </w:r>
-      <w:r>
-        <w:rPr>
-          <w:rFonts w:ascii="Times New Roman" w:hAnsi="Times New Roman"/>
-          <w:sz w:val="24"/>
-          <w:szCs w:val="24"/>
-        </w:rPr>
-        <w:t>Our class diagram simple outline: (You can possibly use this when making the class diagram, it’s a simple idea overview)</w:t>
+          <w:sz w:val="24"/>
+          <w:szCs w:val="24"/>
+        </w:rPr>
+      </w:pPr>
+      <w:r>
+        <w:rPr>
+          <w:rFonts w:ascii="Times New Roman" w:hAnsi="Times New Roman"/>
+          <w:sz w:val="24"/>
+          <w:szCs w:val="24"/>
+        </w:rPr>
+        <w:t>Class Diagram:</w:t>
       </w:r>
     </w:p>
     <w:p>
@@ -3806,7 +3877,85 @@
           <w:sz w:val="24"/>
           <w:szCs w:val="24"/>
         </w:rPr>
-        <w:t>Class Diagram:</w:t>
+        <w:t>The app first checks for a compatible operating system before it can run. Once it's open, the user is greeted with a login screen that offers two main options: a standard login/registration and a quick login using social media accounts.</w:t>
+      </w:r>
+    </w:p>
+    <w:p>
+      <w:pPr>
+        <w:pStyle w:val="ListParagraph"/>
+        <w:numPr>
+          <w:ilvl w:val="0"/>
+          <w:numId w:val="4"/>
+        </w:numPr>
+        <w:autoSpaceDE w:val="0"/>
+        <w:autoSpaceDN w:val="0"/>
+        <w:adjustRightInd w:val="0"/>
+        <w:spacing w:before="100" w:after="100"/>
+        <w:rPr>
+          <w:rFonts w:ascii="Times New Roman" w:hAnsi="Times New Roman"/>
+          <w:sz w:val="24"/>
+          <w:szCs w:val="24"/>
+        </w:rPr>
+      </w:pPr>
+      <w:r>
+        <w:rPr>
+          <w:rFonts w:ascii="Times New Roman" w:hAnsi="Times New Roman"/>
+          <w:sz w:val="24"/>
+          <w:szCs w:val="24"/>
+        </w:rPr>
+        <w:t>Standard Login*: Redirects the user to a separate sign-in page where they can enter their username and password to access the app.</w:t>
+      </w:r>
+    </w:p>
+    <w:p>
+      <w:pPr>
+        <w:pStyle w:val="ListParagraph"/>
+        <w:numPr>
+          <w:ilvl w:val="0"/>
+          <w:numId w:val="4"/>
+        </w:numPr>
+        <w:autoSpaceDE w:val="0"/>
+        <w:autoSpaceDN w:val="0"/>
+        <w:adjustRightInd w:val="0"/>
+        <w:spacing w:before="100" w:after="100"/>
+        <w:rPr>
+          <w:rFonts w:ascii="Times New Roman" w:hAnsi="Times New Roman"/>
+          <w:sz w:val="24"/>
+          <w:szCs w:val="24"/>
+        </w:rPr>
+      </w:pPr>
+      <w:r>
+        <w:rPr>
+          <w:rFonts w:ascii="Times New Roman" w:hAnsi="Times New Roman"/>
+          <w:sz w:val="24"/>
+          <w:szCs w:val="24"/>
+        </w:rPr>
+        <w:t>Register: If the user doesn't have an account, this option will guide them through the steps to create one.</w:t>
+      </w:r>
+    </w:p>
+    <w:p>
+      <w:pPr>
+        <w:pStyle w:val="ListParagraph"/>
+        <w:numPr>
+          <w:ilvl w:val="0"/>
+          <w:numId w:val="4"/>
+        </w:numPr>
+        <w:autoSpaceDE w:val="0"/>
+        <w:autoSpaceDN w:val="0"/>
+        <w:adjustRightInd w:val="0"/>
+        <w:spacing w:before="100" w:after="100"/>
+        <w:rPr>
+          <w:rFonts w:ascii="Times New Roman" w:hAnsi="Times New Roman"/>
+          <w:sz w:val="24"/>
+          <w:szCs w:val="24"/>
+        </w:rPr>
+      </w:pPr>
+      <w:r>
+        <w:rPr>
+          <w:rFonts w:ascii="Times New Roman" w:hAnsi="Times New Roman"/>
+          <w:sz w:val="24"/>
+          <w:szCs w:val="24"/>
+        </w:rPr>
+        <w:t>Quick Login: This is a faster way to get into the app. It uses the user's existing social media accounts to log them in quickly.</w:t>
       </w:r>
     </w:p>
     <w:p>
@@ -3828,39 +3977,153 @@
           <w:sz w:val="24"/>
           <w:szCs w:val="24"/>
         </w:rPr>
-        <w:t xml:space="preserve">For the class diagram, </w:t>
-      </w:r>
-      <w:r>
-        <w:rPr>
-          <w:rFonts w:ascii="Times New Roman" w:hAnsi="Times New Roman"/>
-          <w:sz w:val="24"/>
-          <w:szCs w:val="24"/>
-        </w:rPr>
-        <w:t>there</w:t>
-      </w:r>
-      <w:r>
-        <w:rPr>
-          <w:rFonts w:ascii="Times New Roman" w:hAnsi="Times New Roman"/>
-          <w:sz w:val="24"/>
-          <w:szCs w:val="24"/>
-        </w:rPr>
-        <w:t xml:space="preserve"> are more things added to the diagram. The first thing is the Operating system which </w:t>
-      </w:r>
-      <w:r>
-        <w:rPr>
-          <w:rFonts w:ascii="Times New Roman" w:hAnsi="Times New Roman"/>
-          <w:sz w:val="24"/>
-          <w:szCs w:val="24"/>
-        </w:rPr>
-        <w:t>must</w:t>
-      </w:r>
-      <w:r>
-        <w:rPr>
-          <w:rFonts w:ascii="Times New Roman" w:hAnsi="Times New Roman"/>
-          <w:sz w:val="24"/>
-          <w:szCs w:val="24"/>
-        </w:rPr>
-        <w:t xml:space="preserve"> be valid before the app can run. Then there is the account which has the sign-in/register and the quick login section, selecting sign-in leads to the sign-in page making use of a username and password, and register prompts one to create an account. The quick login utilizes established social media accounts to enable fast login.</w:t>
+        <w:t>After successful login, the user is taken to the homepage. This central hub offers various features:</w:t>
+      </w:r>
+    </w:p>
+    <w:p>
+      <w:pPr>
+        <w:pStyle w:val="ListParagraph"/>
+        <w:numPr>
+          <w:ilvl w:val="0"/>
+          <w:numId w:val="4"/>
+        </w:numPr>
+        <w:autoSpaceDE w:val="0"/>
+        <w:autoSpaceDN w:val="0"/>
+        <w:adjustRightInd w:val="0"/>
+        <w:spacing w:before="100" w:after="100"/>
+        <w:rPr>
+          <w:rFonts w:ascii="Times New Roman" w:hAnsi="Times New Roman"/>
+          <w:sz w:val="24"/>
+          <w:szCs w:val="24"/>
+        </w:rPr>
+      </w:pPr>
+      <w:r>
+        <w:rPr>
+          <w:rFonts w:ascii="Times New Roman" w:hAnsi="Times New Roman"/>
+          <w:sz w:val="24"/>
+          <w:szCs w:val="24"/>
+        </w:rPr>
+        <w:t>Performance Tracking: Allows the user to monitor their app-related activities and achievements.</w:t>
+      </w:r>
+    </w:p>
+    <w:p>
+      <w:pPr>
+        <w:pStyle w:val="ListParagraph"/>
+        <w:numPr>
+          <w:ilvl w:val="0"/>
+          <w:numId w:val="4"/>
+        </w:numPr>
+        <w:autoSpaceDE w:val="0"/>
+        <w:autoSpaceDN w:val="0"/>
+        <w:adjustRightInd w:val="0"/>
+        <w:spacing w:before="100" w:after="100"/>
+        <w:rPr>
+          <w:rFonts w:ascii="Times New Roman" w:hAnsi="Times New Roman"/>
+          <w:sz w:val="24"/>
+          <w:szCs w:val="24"/>
+        </w:rPr>
+      </w:pPr>
+      <w:r>
+        <w:rPr>
+          <w:rFonts w:ascii="Times New Roman" w:hAnsi="Times New Roman"/>
+          <w:sz w:val="24"/>
+          <w:szCs w:val="24"/>
+        </w:rPr>
+        <w:t>AI Chatbot: A built-in chatbot for user queries and interactions.</w:t>
+      </w:r>
+    </w:p>
+    <w:p>
+      <w:pPr>
+        <w:pStyle w:val="ListParagraph"/>
+        <w:numPr>
+          <w:ilvl w:val="0"/>
+          <w:numId w:val="4"/>
+        </w:numPr>
+        <w:autoSpaceDE w:val="0"/>
+        <w:autoSpaceDN w:val="0"/>
+        <w:adjustRightInd w:val="0"/>
+        <w:spacing w:before="100" w:after="100"/>
+        <w:rPr>
+          <w:rFonts w:ascii="Times New Roman" w:hAnsi="Times New Roman"/>
+          <w:sz w:val="24"/>
+          <w:szCs w:val="24"/>
+        </w:rPr>
+      </w:pPr>
+      <w:r>
+        <w:rPr>
+          <w:rFonts w:ascii="Times New Roman" w:hAnsi="Times New Roman"/>
+          <w:sz w:val="24"/>
+          <w:szCs w:val="24"/>
+        </w:rPr>
+        <w:t>User Profile: Where the user can view and edit their personal information.</w:t>
+      </w:r>
+    </w:p>
+    <w:p>
+      <w:pPr>
+        <w:pStyle w:val="ListParagraph"/>
+        <w:numPr>
+          <w:ilvl w:val="0"/>
+          <w:numId w:val="4"/>
+        </w:numPr>
+        <w:autoSpaceDE w:val="0"/>
+        <w:autoSpaceDN w:val="0"/>
+        <w:adjustRightInd w:val="0"/>
+        <w:spacing w:before="100" w:after="100"/>
+        <w:rPr>
+          <w:rFonts w:ascii="Times New Roman" w:hAnsi="Times New Roman"/>
+          <w:sz w:val="24"/>
+          <w:szCs w:val="24"/>
+        </w:rPr>
+      </w:pPr>
+      <w:r>
+        <w:rPr>
+          <w:rFonts w:ascii="Times New Roman" w:hAnsi="Times New Roman"/>
+          <w:sz w:val="24"/>
+          <w:szCs w:val="24"/>
+        </w:rPr>
+        <w:t>Emergency Contac</w:t>
+      </w:r>
+      <w:r>
+        <w:rPr>
+          <w:rFonts w:ascii="Times New Roman" w:hAnsi="Times New Roman"/>
+          <w:sz w:val="24"/>
+          <w:szCs w:val="24"/>
+        </w:rPr>
+        <w:t>t</w:t>
+      </w:r>
+      <w:r>
+        <w:rPr>
+          <w:rFonts w:ascii="Times New Roman" w:hAnsi="Times New Roman"/>
+          <w:sz w:val="24"/>
+          <w:szCs w:val="24"/>
+        </w:rPr>
+        <w:t>: A section to add or edit emergency contact details.</w:t>
+      </w:r>
+    </w:p>
+    <w:p>
+      <w:pPr>
+        <w:pStyle w:val="ListParagraph"/>
+        <w:numPr>
+          <w:ilvl w:val="0"/>
+          <w:numId w:val="4"/>
+        </w:numPr>
+        <w:autoSpaceDE w:val="0"/>
+        <w:autoSpaceDN w:val="0"/>
+        <w:adjustRightInd w:val="0"/>
+        <w:spacing w:before="100" w:after="100"/>
+        <w:rPr>
+          <w:rFonts w:ascii="Times New Roman" w:hAnsi="Times New Roman"/>
+          <w:sz w:val="24"/>
+          <w:szCs w:val="24"/>
+        </w:rPr>
+      </w:pPr>
+      <w:r>
+        <w:rPr>
+          <w:rFonts w:ascii="Times New Roman" w:hAnsi="Times New Roman"/>
+          <w:sz w:val="24"/>
+          <w:szCs w:val="24"/>
+        </w:rPr>
+        <w:t>Settings: Allows the user to customize app settings according to their preferences.</w:t>
       </w:r>
     </w:p>
     <w:p>
@@ -3882,37 +4145,7 @@
           <w:sz w:val="24"/>
           <w:szCs w:val="24"/>
         </w:rPr>
-        <w:t>The homepage contains the performance, AI chatbot, Profile, emergency contact</w:t>
-      </w:r>
-      <w:r>
-        <w:rPr>
-          <w:rFonts w:ascii="Times New Roman" w:hAnsi="Times New Roman"/>
-          <w:sz w:val="24"/>
-          <w:szCs w:val="24"/>
-        </w:rPr>
-        <w:t>,</w:t>
-      </w:r>
-      <w:r>
-        <w:rPr>
-          <w:rFonts w:ascii="Times New Roman" w:hAnsi="Times New Roman"/>
-          <w:sz w:val="24"/>
-          <w:szCs w:val="24"/>
-        </w:rPr>
-        <w:t xml:space="preserve"> and settings page all of which can easily be edited as one pleases</w:t>
-      </w:r>
-      <w:r>
-        <w:rPr>
-          <w:rFonts w:ascii="Times New Roman" w:hAnsi="Times New Roman"/>
-        </w:rPr>
-        <w:br/>
-      </w:r>
-      <w:r>
-        <w:rPr>
-          <w:rFonts w:ascii="Times New Roman" w:hAnsi="Times New Roman"/>
-          <w:sz w:val="24"/>
-          <w:szCs w:val="24"/>
-        </w:rPr>
-        <w:t>We will need to think of more methods and variables and expand this throughout project development.</w:t>
+        <w:t>Each of these features on the homepage is designed to be user-friendly and can be easily customized.</w:t>
       </w:r>
     </w:p>
     <w:p>
@@ -3928,6 +4161,14 @@
           <w:szCs w:val="24"/>
         </w:rPr>
       </w:pPr>
+      <w:r>
+        <w:rPr>
+          <w:rFonts w:ascii="Times New Roman" w:hAnsi="Times New Roman"/>
+          <w:sz w:val="24"/>
+          <w:szCs w:val="24"/>
+        </w:rPr>
+        <w:t>The methods provided in each class provide this functionality.</w:t>
+      </w:r>
     </w:p>
     <w:p>
       <w:pPr>
@@ -3942,14 +4183,6 @@
           <w:szCs w:val="24"/>
         </w:rPr>
       </w:pPr>
-      <w:r>
-        <w:rPr>
-          <w:rFonts w:ascii="Times New Roman" w:hAnsi="Times New Roman"/>
-          <w:sz w:val="24"/>
-          <w:szCs w:val="24"/>
-        </w:rPr>
-        <w:t>ER Diagram:</w:t>
-      </w:r>
     </w:p>
     <w:p>
       <w:pPr>
@@ -3970,7 +4203,7 @@
           <w:sz w:val="24"/>
           <w:szCs w:val="24"/>
         </w:rPr>
-        <w:t>User:</w:t>
+        <w:t>ER Diagram:</w:t>
       </w:r>
     </w:p>
     <w:p>
@@ -3992,25 +4225,7 @@
           <w:sz w:val="24"/>
           <w:szCs w:val="24"/>
         </w:rPr>
-        <w:t xml:space="preserve">Attributes: </w:t>
-      </w:r>
-      <w:proofErr w:type="spellStart"/>
-      <w:r>
-        <w:rPr>
-          <w:rFonts w:ascii="Times New Roman" w:hAnsi="Times New Roman"/>
-          <w:sz w:val="24"/>
-          <w:szCs w:val="24"/>
-        </w:rPr>
-        <w:t>userID</w:t>
-      </w:r>
-      <w:proofErr w:type="spellEnd"/>
-      <w:r>
-        <w:rPr>
-          <w:rFonts w:ascii="Times New Roman" w:hAnsi="Times New Roman"/>
-          <w:sz w:val="24"/>
-          <w:szCs w:val="24"/>
-        </w:rPr>
-        <w:t>, username, age, Gender, education, Location, purpose, physical health, Anonymity</w:t>
+        <w:t>User:</w:t>
       </w:r>
     </w:p>
     <w:p>
@@ -4026,6 +4241,14 @@
           <w:szCs w:val="24"/>
         </w:rPr>
       </w:pPr>
+      <w:r>
+        <w:rPr>
+          <w:rFonts w:ascii="Times New Roman" w:hAnsi="Times New Roman"/>
+          <w:sz w:val="24"/>
+          <w:szCs w:val="24"/>
+        </w:rPr>
+        <w:t>Attributes: userID, username, age, Gender, education, Location, purpose, physical health, Anonymity</w:t>
+      </w:r>
     </w:p>
     <w:p>
       <w:pPr>
@@ -4040,14 +4263,6 @@
           <w:szCs w:val="24"/>
         </w:rPr>
       </w:pPr>
-      <w:r>
-        <w:rPr>
-          <w:rFonts w:ascii="Times New Roman" w:hAnsi="Times New Roman"/>
-          <w:sz w:val="24"/>
-          <w:szCs w:val="24"/>
-        </w:rPr>
-        <w:t>Message:</w:t>
-      </w:r>
     </w:p>
     <w:p>
       <w:pPr>
@@ -4068,44 +4283,7 @@
           <w:sz w:val="24"/>
           <w:szCs w:val="24"/>
         </w:rPr>
-        <w:lastRenderedPageBreak/>
-        <w:t xml:space="preserve">Attribute: </w:t>
-      </w:r>
-      <w:proofErr w:type="spellStart"/>
-      <w:r>
-        <w:rPr>
-          <w:rFonts w:ascii="Times New Roman" w:hAnsi="Times New Roman"/>
-          <w:sz w:val="24"/>
-          <w:szCs w:val="24"/>
-        </w:rPr>
-        <w:t>messageID</w:t>
-      </w:r>
-      <w:proofErr w:type="spellEnd"/>
-      <w:r>
-        <w:rPr>
-          <w:rFonts w:ascii="Times New Roman" w:hAnsi="Times New Roman"/>
-          <w:sz w:val="24"/>
-          <w:szCs w:val="24"/>
-        </w:rPr>
-        <w:t xml:space="preserve">, </w:t>
-      </w:r>
-      <w:proofErr w:type="spellStart"/>
-      <w:r>
-        <w:rPr>
-          <w:rFonts w:ascii="Times New Roman" w:hAnsi="Times New Roman"/>
-          <w:sz w:val="24"/>
-          <w:szCs w:val="24"/>
-        </w:rPr>
-        <w:t>conversationID</w:t>
-      </w:r>
-      <w:proofErr w:type="spellEnd"/>
-      <w:r>
-        <w:rPr>
-          <w:rFonts w:ascii="Times New Roman" w:hAnsi="Times New Roman"/>
-          <w:sz w:val="24"/>
-          <w:szCs w:val="24"/>
-        </w:rPr>
-        <w:t>, Timestamp.</w:t>
+        <w:t>Message:</w:t>
       </w:r>
     </w:p>
     <w:p>
@@ -4121,6 +4299,14 @@
           <w:szCs w:val="24"/>
         </w:rPr>
       </w:pPr>
+      <w:r>
+        <w:rPr>
+          <w:rFonts w:ascii="Times New Roman" w:hAnsi="Times New Roman"/>
+          <w:sz w:val="24"/>
+          <w:szCs w:val="24"/>
+        </w:rPr>
+        <w:t>Attribute: messageID, conversationID, Timestamp.</w:t>
+      </w:r>
     </w:p>
     <w:p>
       <w:pPr>
@@ -4135,14 +4321,6 @@
           <w:szCs w:val="24"/>
         </w:rPr>
       </w:pPr>
-      <w:r>
-        <w:rPr>
-          <w:rFonts w:ascii="Times New Roman" w:hAnsi="Times New Roman"/>
-          <w:sz w:val="24"/>
-          <w:szCs w:val="24"/>
-        </w:rPr>
-        <w:t>Profile:</w:t>
-      </w:r>
     </w:p>
     <w:p>
       <w:pPr>
@@ -4163,61 +4341,7 @@
           <w:sz w:val="24"/>
           <w:szCs w:val="24"/>
         </w:rPr>
-        <w:t xml:space="preserve">Attribute: </w:t>
-      </w:r>
-      <w:proofErr w:type="spellStart"/>
-      <w:r>
-        <w:rPr>
-          <w:rFonts w:ascii="Times New Roman" w:hAnsi="Times New Roman"/>
-          <w:sz w:val="24"/>
-          <w:szCs w:val="24"/>
-        </w:rPr>
-        <w:t>ProfileID</w:t>
-      </w:r>
-      <w:proofErr w:type="spellEnd"/>
-      <w:r>
-        <w:rPr>
-          <w:rFonts w:ascii="Times New Roman" w:hAnsi="Times New Roman"/>
-          <w:sz w:val="24"/>
-          <w:szCs w:val="24"/>
-        </w:rPr>
-        <w:t xml:space="preserve">, </w:t>
-      </w:r>
-      <w:proofErr w:type="spellStart"/>
-      <w:r>
-        <w:rPr>
-          <w:rFonts w:ascii="Times New Roman" w:hAnsi="Times New Roman"/>
-          <w:sz w:val="24"/>
-          <w:szCs w:val="24"/>
-        </w:rPr>
-        <w:t>UserID</w:t>
-      </w:r>
-      <w:proofErr w:type="spellEnd"/>
-      <w:r>
-        <w:rPr>
-          <w:rFonts w:ascii="Times New Roman" w:hAnsi="Times New Roman"/>
-          <w:sz w:val="24"/>
-          <w:szCs w:val="24"/>
-        </w:rPr>
-        <w:t xml:space="preserve">, </w:t>
-      </w:r>
-      <w:proofErr w:type="spellStart"/>
-      <w:r>
-        <w:rPr>
-          <w:rFonts w:ascii="Times New Roman" w:hAnsi="Times New Roman"/>
-          <w:sz w:val="24"/>
-          <w:szCs w:val="24"/>
-        </w:rPr>
-        <w:t>depressionHistory</w:t>
-      </w:r>
-      <w:proofErr w:type="spellEnd"/>
-      <w:r>
-        <w:rPr>
-          <w:rFonts w:ascii="Times New Roman" w:hAnsi="Times New Roman"/>
-          <w:sz w:val="24"/>
-          <w:szCs w:val="24"/>
-        </w:rPr>
-        <w:t>.</w:t>
+        <w:t>Profile:</w:t>
       </w:r>
     </w:p>
     <w:p>
@@ -4233,6 +4357,14 @@
           <w:szCs w:val="24"/>
         </w:rPr>
       </w:pPr>
+      <w:r>
+        <w:rPr>
+          <w:rFonts w:ascii="Times New Roman" w:hAnsi="Times New Roman"/>
+          <w:sz w:val="24"/>
+          <w:szCs w:val="24"/>
+        </w:rPr>
+        <w:t>Attribute: ProfileID, UserID, depressionHistory.</w:t>
+      </w:r>
     </w:p>
     <w:p>
       <w:pPr>
@@ -4247,14 +4379,6 @@
           <w:szCs w:val="24"/>
         </w:rPr>
       </w:pPr>
-      <w:r>
-        <w:rPr>
-          <w:rFonts w:ascii="Times New Roman" w:hAnsi="Times New Roman"/>
-          <w:sz w:val="24"/>
-          <w:szCs w:val="24"/>
-        </w:rPr>
-        <w:t>Pattern:</w:t>
-      </w:r>
     </w:p>
     <w:p>
       <w:pPr>
@@ -4275,43 +4399,7 @@
           <w:sz w:val="24"/>
           <w:szCs w:val="24"/>
         </w:rPr>
-        <w:t xml:space="preserve">Attributes: </w:t>
-      </w:r>
-      <w:proofErr w:type="spellStart"/>
-      <w:r>
-        <w:rPr>
-          <w:rFonts w:ascii="Times New Roman" w:hAnsi="Times New Roman"/>
-          <w:sz w:val="24"/>
-          <w:szCs w:val="24"/>
-        </w:rPr>
-        <w:t>patternID</w:t>
-      </w:r>
-      <w:proofErr w:type="spellEnd"/>
-      <w:r>
-        <w:rPr>
-          <w:rFonts w:ascii="Times New Roman" w:hAnsi="Times New Roman"/>
-          <w:sz w:val="24"/>
-          <w:szCs w:val="24"/>
-        </w:rPr>
-        <w:t xml:space="preserve">, </w:t>
-      </w:r>
-      <w:proofErr w:type="spellStart"/>
-      <w:r>
-        <w:rPr>
-          <w:rFonts w:ascii="Times New Roman" w:hAnsi="Times New Roman"/>
-          <w:sz w:val="24"/>
-          <w:szCs w:val="24"/>
-        </w:rPr>
-        <w:t>patternName</w:t>
-      </w:r>
-      <w:proofErr w:type="spellEnd"/>
-      <w:r>
-        <w:rPr>
-          <w:rFonts w:ascii="Times New Roman" w:hAnsi="Times New Roman"/>
-          <w:sz w:val="24"/>
-          <w:szCs w:val="24"/>
-        </w:rPr>
-        <w:t>:</w:t>
+        <w:t>Pattern:</w:t>
       </w:r>
     </w:p>
     <w:p>
@@ -4327,6 +4415,14 @@
           <w:szCs w:val="24"/>
         </w:rPr>
       </w:pPr>
+      <w:r>
+        <w:rPr>
+          <w:rFonts w:ascii="Times New Roman" w:hAnsi="Times New Roman"/>
+          <w:sz w:val="24"/>
+          <w:szCs w:val="24"/>
+        </w:rPr>
+        <w:t>Attributes: patternID, patternName:</w:t>
+      </w:r>
     </w:p>
     <w:p>
       <w:pPr>
@@ -4341,14 +4437,6 @@
           <w:szCs w:val="24"/>
         </w:rPr>
       </w:pPr>
-      <w:r>
-        <w:rPr>
-          <w:rFonts w:ascii="Times New Roman" w:hAnsi="Times New Roman"/>
-          <w:sz w:val="24"/>
-          <w:szCs w:val="24"/>
-        </w:rPr>
-        <w:t>Conversation:</w:t>
-      </w:r>
     </w:p>
     <w:p>
       <w:pPr>
@@ -4369,43 +4457,7 @@
           <w:sz w:val="24"/>
           <w:szCs w:val="24"/>
         </w:rPr>
-        <w:t xml:space="preserve">Attributes: </w:t>
-      </w:r>
-      <w:proofErr w:type="spellStart"/>
-      <w:r>
-        <w:rPr>
-          <w:rFonts w:ascii="Times New Roman" w:hAnsi="Times New Roman"/>
-          <w:sz w:val="24"/>
-          <w:szCs w:val="24"/>
-        </w:rPr>
-        <w:t>conversationID</w:t>
-      </w:r>
-      <w:proofErr w:type="spellEnd"/>
-      <w:r>
-        <w:rPr>
-          <w:rFonts w:ascii="Times New Roman" w:hAnsi="Times New Roman"/>
-          <w:sz w:val="24"/>
-          <w:szCs w:val="24"/>
-        </w:rPr>
-        <w:t xml:space="preserve">, </w:t>
-      </w:r>
-      <w:proofErr w:type="spellStart"/>
-      <w:r>
-        <w:rPr>
-          <w:rFonts w:ascii="Times New Roman" w:hAnsi="Times New Roman"/>
-          <w:sz w:val="24"/>
-          <w:szCs w:val="24"/>
-        </w:rPr>
-        <w:t>userID</w:t>
-      </w:r>
-      <w:proofErr w:type="spellEnd"/>
-      <w:r>
-        <w:rPr>
-          <w:rFonts w:ascii="Times New Roman" w:hAnsi="Times New Roman"/>
-          <w:sz w:val="24"/>
-          <w:szCs w:val="24"/>
-        </w:rPr>
-        <w:t>, Timestamp.</w:t>
+        <w:t>Conversation:</w:t>
       </w:r>
     </w:p>
     <w:p>
@@ -4421,6 +4473,14 @@
           <w:szCs w:val="24"/>
         </w:rPr>
       </w:pPr>
+      <w:r>
+        <w:rPr>
+          <w:rFonts w:ascii="Times New Roman" w:hAnsi="Times New Roman"/>
+          <w:sz w:val="24"/>
+          <w:szCs w:val="24"/>
+        </w:rPr>
+        <w:t>Attributes: conversationID, userID, Timestamp.</w:t>
+      </w:r>
     </w:p>
     <w:p>
       <w:pPr>
@@ -4435,14 +4495,6 @@
           <w:szCs w:val="24"/>
         </w:rPr>
       </w:pPr>
-      <w:r>
-        <w:rPr>
-          <w:rFonts w:ascii="Times New Roman" w:hAnsi="Times New Roman"/>
-          <w:sz w:val="24"/>
-          <w:szCs w:val="24"/>
-        </w:rPr>
-        <w:t>Emotion:</w:t>
-      </w:r>
     </w:p>
     <w:p>
       <w:pPr>
@@ -4463,61 +4515,7 @@
           <w:sz w:val="24"/>
           <w:szCs w:val="24"/>
         </w:rPr>
-        <w:t xml:space="preserve">Attributes: </w:t>
-      </w:r>
-      <w:proofErr w:type="spellStart"/>
-      <w:r>
-        <w:rPr>
-          <w:rFonts w:ascii="Times New Roman" w:hAnsi="Times New Roman"/>
-          <w:sz w:val="24"/>
-          <w:szCs w:val="24"/>
-        </w:rPr>
-        <w:t>EmotionID</w:t>
-      </w:r>
-      <w:proofErr w:type="spellEnd"/>
-      <w:r>
-        <w:rPr>
-          <w:rFonts w:ascii="Times New Roman" w:hAnsi="Times New Roman"/>
-          <w:sz w:val="24"/>
-          <w:szCs w:val="24"/>
-        </w:rPr>
-        <w:t xml:space="preserve">, </w:t>
-      </w:r>
-      <w:proofErr w:type="spellStart"/>
-      <w:r>
-        <w:rPr>
-          <w:rFonts w:ascii="Times New Roman" w:hAnsi="Times New Roman"/>
-          <w:sz w:val="24"/>
-          <w:szCs w:val="24"/>
-        </w:rPr>
-        <w:t>UserID</w:t>
-      </w:r>
-      <w:proofErr w:type="spellEnd"/>
-      <w:r>
-        <w:rPr>
-          <w:rFonts w:ascii="Times New Roman" w:hAnsi="Times New Roman"/>
-          <w:sz w:val="24"/>
-          <w:szCs w:val="24"/>
-        </w:rPr>
-        <w:t xml:space="preserve">, </w:t>
-      </w:r>
-      <w:proofErr w:type="spellStart"/>
-      <w:r>
-        <w:rPr>
-          <w:rFonts w:ascii="Times New Roman" w:hAnsi="Times New Roman"/>
-          <w:sz w:val="24"/>
-          <w:szCs w:val="24"/>
-        </w:rPr>
-        <w:t>EmotionType</w:t>
-      </w:r>
-      <w:proofErr w:type="spellEnd"/>
-      <w:r>
-        <w:rPr>
-          <w:rFonts w:ascii="Times New Roman" w:hAnsi="Times New Roman"/>
-          <w:sz w:val="24"/>
-          <w:szCs w:val="24"/>
-        </w:rPr>
-        <w:t>, Timestamp.</w:t>
+        <w:t>Emotion:</w:t>
       </w:r>
     </w:p>
     <w:p>
@@ -4533,6 +4531,14 @@
           <w:szCs w:val="24"/>
         </w:rPr>
       </w:pPr>
+      <w:r>
+        <w:rPr>
+          <w:rFonts w:ascii="Times New Roman" w:hAnsi="Times New Roman"/>
+          <w:sz w:val="24"/>
+          <w:szCs w:val="24"/>
+        </w:rPr>
+        <w:t>Attributes: EmotionID, UserID, EmotionType, Timestamp.</w:t>
+      </w:r>
     </w:p>
     <w:p>
       <w:pPr>
@@ -4547,24 +4553,6 @@
           <w:szCs w:val="24"/>
         </w:rPr>
       </w:pPr>
-      <w:proofErr w:type="spellStart"/>
-      <w:r>
-        <w:rPr>
-          <w:rFonts w:ascii="Times New Roman" w:hAnsi="Times New Roman"/>
-          <w:sz w:val="24"/>
-          <w:szCs w:val="24"/>
-        </w:rPr>
-        <w:t>FeelingsLog</w:t>
-      </w:r>
-      <w:proofErr w:type="spellEnd"/>
-      <w:r>
-        <w:rPr>
-          <w:rFonts w:ascii="Times New Roman" w:hAnsi="Times New Roman"/>
-          <w:sz w:val="24"/>
-          <w:szCs w:val="24"/>
-        </w:rPr>
-        <w:t>:</w:t>
-      </w:r>
     </w:p>
     <w:p>
       <w:pPr>
@@ -4585,43 +4573,7 @@
           <w:sz w:val="24"/>
           <w:szCs w:val="24"/>
         </w:rPr>
-        <w:t xml:space="preserve">Attributes: </w:t>
-      </w:r>
-      <w:proofErr w:type="spellStart"/>
-      <w:r>
-        <w:rPr>
-          <w:rFonts w:ascii="Times New Roman" w:hAnsi="Times New Roman"/>
-          <w:sz w:val="24"/>
-          <w:szCs w:val="24"/>
-        </w:rPr>
-        <w:t>logID</w:t>
-      </w:r>
-      <w:proofErr w:type="spellEnd"/>
-      <w:r>
-        <w:rPr>
-          <w:rFonts w:ascii="Times New Roman" w:hAnsi="Times New Roman"/>
-          <w:sz w:val="24"/>
-          <w:szCs w:val="24"/>
-        </w:rPr>
-        <w:t xml:space="preserve">, </w:t>
-      </w:r>
-      <w:proofErr w:type="spellStart"/>
-      <w:r>
-        <w:rPr>
-          <w:rFonts w:ascii="Times New Roman" w:hAnsi="Times New Roman"/>
-          <w:sz w:val="24"/>
-          <w:szCs w:val="24"/>
-        </w:rPr>
-        <w:t>UserID</w:t>
-      </w:r>
-      <w:proofErr w:type="spellEnd"/>
-      <w:r>
-        <w:rPr>
-          <w:rFonts w:ascii="Times New Roman" w:hAnsi="Times New Roman"/>
-          <w:sz w:val="24"/>
-          <w:szCs w:val="24"/>
-        </w:rPr>
-        <w:t xml:space="preserve"> Emotion type, Timestamp.</w:t>
+        <w:t>FeelingsLog:</w:t>
       </w:r>
     </w:p>
     <w:p>
@@ -4637,6 +4589,14 @@
           <w:szCs w:val="24"/>
         </w:rPr>
       </w:pPr>
+      <w:r>
+        <w:rPr>
+          <w:rFonts w:ascii="Times New Roman" w:hAnsi="Times New Roman"/>
+          <w:sz w:val="24"/>
+          <w:szCs w:val="24"/>
+        </w:rPr>
+        <w:t>Attributes: logID, UserID Emotion type, Timestamp.</w:t>
+      </w:r>
     </w:p>
     <w:p>
       <w:pPr>
@@ -4651,24 +4611,6 @@
           <w:szCs w:val="24"/>
         </w:rPr>
       </w:pPr>
-      <w:proofErr w:type="spellStart"/>
-      <w:r>
-        <w:rPr>
-          <w:rFonts w:ascii="Times New Roman" w:hAnsi="Times New Roman"/>
-          <w:sz w:val="24"/>
-          <w:szCs w:val="24"/>
-        </w:rPr>
-        <w:t>UserPattern</w:t>
-      </w:r>
-      <w:proofErr w:type="spellEnd"/>
-      <w:r>
-        <w:rPr>
-          <w:rFonts w:ascii="Times New Roman" w:hAnsi="Times New Roman"/>
-          <w:sz w:val="24"/>
-          <w:szCs w:val="24"/>
-        </w:rPr>
-        <w:t>:</w:t>
-      </w:r>
     </w:p>
     <w:p>
       <w:pPr>
@@ -4689,61 +4631,7 @@
           <w:sz w:val="24"/>
           <w:szCs w:val="24"/>
         </w:rPr>
-        <w:t xml:space="preserve">Attributes: </w:t>
-      </w:r>
-      <w:proofErr w:type="spellStart"/>
-      <w:r>
-        <w:rPr>
-          <w:rFonts w:ascii="Times New Roman" w:hAnsi="Times New Roman"/>
-          <w:sz w:val="24"/>
-          <w:szCs w:val="24"/>
-        </w:rPr>
-        <w:t>UserPatternID</w:t>
-      </w:r>
-      <w:proofErr w:type="spellEnd"/>
-      <w:r>
-        <w:rPr>
-          <w:rFonts w:ascii="Times New Roman" w:hAnsi="Times New Roman"/>
-          <w:sz w:val="24"/>
-          <w:szCs w:val="24"/>
-        </w:rPr>
-        <w:t xml:space="preserve">, </w:t>
-      </w:r>
-      <w:proofErr w:type="spellStart"/>
-      <w:r>
-        <w:rPr>
-          <w:rFonts w:ascii="Times New Roman" w:hAnsi="Times New Roman"/>
-          <w:sz w:val="24"/>
-          <w:szCs w:val="24"/>
-        </w:rPr>
-        <w:t>UserID</w:t>
-      </w:r>
-      <w:proofErr w:type="spellEnd"/>
-      <w:r>
-        <w:rPr>
-          <w:rFonts w:ascii="Times New Roman" w:hAnsi="Times New Roman"/>
-          <w:sz w:val="24"/>
-          <w:szCs w:val="24"/>
-        </w:rPr>
-        <w:t xml:space="preserve">, </w:t>
-      </w:r>
-      <w:proofErr w:type="spellStart"/>
-      <w:r>
-        <w:rPr>
-          <w:rFonts w:ascii="Times New Roman" w:hAnsi="Times New Roman"/>
-          <w:sz w:val="24"/>
-          <w:szCs w:val="24"/>
-        </w:rPr>
-        <w:t>PatternID</w:t>
-      </w:r>
-      <w:proofErr w:type="spellEnd"/>
-      <w:r>
-        <w:rPr>
-          <w:rFonts w:ascii="Times New Roman" w:hAnsi="Times New Roman"/>
-          <w:sz w:val="24"/>
-          <w:szCs w:val="24"/>
-        </w:rPr>
-        <w:t>.</w:t>
+        <w:t>UserPattern:</w:t>
       </w:r>
     </w:p>
     <w:p>
@@ -4759,6 +4647,14 @@
           <w:szCs w:val="24"/>
         </w:rPr>
       </w:pPr>
+      <w:r>
+        <w:rPr>
+          <w:rFonts w:ascii="Times New Roman" w:hAnsi="Times New Roman"/>
+          <w:sz w:val="24"/>
+          <w:szCs w:val="24"/>
+        </w:rPr>
+        <w:t>Attributes: UserPatternID, UserID, PatternID.</w:t>
+      </w:r>
     </w:p>
     <w:p>
       <w:pPr>
@@ -4773,24 +4669,6 @@
           <w:szCs w:val="24"/>
         </w:rPr>
       </w:pPr>
-      <w:proofErr w:type="spellStart"/>
-      <w:r>
-        <w:rPr>
-          <w:rFonts w:ascii="Times New Roman" w:hAnsi="Times New Roman"/>
-          <w:sz w:val="24"/>
-          <w:szCs w:val="24"/>
-        </w:rPr>
-        <w:t>EmergencyContact</w:t>
-      </w:r>
-      <w:proofErr w:type="spellEnd"/>
-      <w:r>
-        <w:rPr>
-          <w:rFonts w:ascii="Times New Roman" w:hAnsi="Times New Roman"/>
-          <w:sz w:val="24"/>
-          <w:szCs w:val="24"/>
-        </w:rPr>
-        <w:t>:</w:t>
-      </w:r>
     </w:p>
     <w:p>
       <w:pPr>
@@ -4811,79 +4689,7 @@
           <w:sz w:val="24"/>
           <w:szCs w:val="24"/>
         </w:rPr>
-        <w:t xml:space="preserve">Attributes: </w:t>
-      </w:r>
-      <w:proofErr w:type="spellStart"/>
-      <w:r>
-        <w:rPr>
-          <w:rFonts w:ascii="Times New Roman" w:hAnsi="Times New Roman"/>
-          <w:sz w:val="24"/>
-          <w:szCs w:val="24"/>
-        </w:rPr>
-        <w:t>ContactID</w:t>
-      </w:r>
-      <w:proofErr w:type="spellEnd"/>
-      <w:r>
-        <w:rPr>
-          <w:rFonts w:ascii="Times New Roman" w:hAnsi="Times New Roman"/>
-          <w:sz w:val="24"/>
-          <w:szCs w:val="24"/>
-        </w:rPr>
-        <w:t xml:space="preserve">, </w:t>
-      </w:r>
-      <w:proofErr w:type="spellStart"/>
-      <w:r>
-        <w:rPr>
-          <w:rFonts w:ascii="Times New Roman" w:hAnsi="Times New Roman"/>
-          <w:sz w:val="24"/>
-          <w:szCs w:val="24"/>
-        </w:rPr>
-        <w:t>UserID</w:t>
-      </w:r>
-      <w:proofErr w:type="spellEnd"/>
-      <w:r>
-        <w:rPr>
-          <w:rFonts w:ascii="Times New Roman" w:hAnsi="Times New Roman"/>
-          <w:sz w:val="24"/>
-          <w:szCs w:val="24"/>
-        </w:rPr>
-        <w:t xml:space="preserve">, </w:t>
-      </w:r>
-      <w:proofErr w:type="spellStart"/>
-      <w:r>
-        <w:rPr>
-          <w:rFonts w:ascii="Times New Roman" w:hAnsi="Times New Roman"/>
-          <w:sz w:val="24"/>
-          <w:szCs w:val="24"/>
-        </w:rPr>
-        <w:t>ContactName</w:t>
-      </w:r>
-      <w:proofErr w:type="spellEnd"/>
-      <w:r>
-        <w:rPr>
-          <w:rFonts w:ascii="Times New Roman" w:hAnsi="Times New Roman"/>
-          <w:sz w:val="24"/>
-          <w:szCs w:val="24"/>
-        </w:rPr>
-        <w:t xml:space="preserve">, </w:t>
-      </w:r>
-      <w:proofErr w:type="spellStart"/>
-      <w:r>
-        <w:rPr>
-          <w:rFonts w:ascii="Times New Roman" w:hAnsi="Times New Roman"/>
-          <w:sz w:val="24"/>
-          <w:szCs w:val="24"/>
-        </w:rPr>
-        <w:t>ContactPhone</w:t>
-      </w:r>
-      <w:proofErr w:type="spellEnd"/>
-      <w:r>
-        <w:rPr>
-          <w:rFonts w:ascii="Times New Roman" w:hAnsi="Times New Roman"/>
-          <w:sz w:val="24"/>
-          <w:szCs w:val="24"/>
-        </w:rPr>
-        <w:t>.</w:t>
+        <w:t>EmergencyContact:</w:t>
       </w:r>
     </w:p>
     <w:p>
@@ -4899,6 +4705,14 @@
           <w:szCs w:val="24"/>
         </w:rPr>
       </w:pPr>
+      <w:r>
+        <w:rPr>
+          <w:rFonts w:ascii="Times New Roman" w:hAnsi="Times New Roman"/>
+          <w:sz w:val="24"/>
+          <w:szCs w:val="24"/>
+        </w:rPr>
+        <w:t>Attributes: ContactID, UserID, ContactName, ContactPhone.</w:t>
+      </w:r>
     </w:p>
     <w:p>
       <w:pPr>
@@ -4909,16 +4723,10 @@
         <w:jc w:val="left"/>
         <w:rPr>
           <w:rFonts w:ascii="Times New Roman" w:hAnsi="Times New Roman"/>
-        </w:rPr>
-      </w:pPr>
-      <w:r>
-        <w:rPr>
-          <w:rFonts w:ascii="Times New Roman" w:hAnsi="Times New Roman"/>
-          <w:sz w:val="24"/>
-          <w:szCs w:val="24"/>
-        </w:rPr>
-        <w:t>Relationships:</w:t>
-      </w:r>
+          <w:sz w:val="24"/>
+          <w:szCs w:val="24"/>
+        </w:rPr>
+      </w:pPr>
     </w:p>
     <w:p>
       <w:pPr>
@@ -4937,25 +4745,7 @@
           <w:sz w:val="24"/>
           <w:szCs w:val="24"/>
         </w:rPr>
-        <w:t xml:space="preserve">User and </w:t>
-      </w:r>
-      <w:proofErr w:type="spellStart"/>
-      <w:r>
-        <w:rPr>
-          <w:rFonts w:ascii="Times New Roman" w:hAnsi="Times New Roman"/>
-          <w:sz w:val="24"/>
-          <w:szCs w:val="24"/>
-        </w:rPr>
-        <w:t>ChatHistory</w:t>
-      </w:r>
-      <w:proofErr w:type="spellEnd"/>
-      <w:r>
-        <w:rPr>
-          <w:rFonts w:ascii="Times New Roman" w:hAnsi="Times New Roman"/>
-          <w:sz w:val="24"/>
-          <w:szCs w:val="24"/>
-        </w:rPr>
-        <w:t>: One to Many (One user can have many chat histories)</w:t>
+        <w:t>Relationships:</w:t>
       </w:r>
     </w:p>
     <w:p>
@@ -4975,61 +4765,7 @@
           <w:sz w:val="24"/>
           <w:szCs w:val="24"/>
         </w:rPr>
-        <w:t xml:space="preserve">User and </w:t>
-      </w:r>
-      <w:proofErr w:type="spellStart"/>
-      <w:r>
-        <w:rPr>
-          <w:rFonts w:ascii="Times New Roman" w:hAnsi="Times New Roman"/>
-          <w:sz w:val="24"/>
-          <w:szCs w:val="24"/>
-        </w:rPr>
-        <w:t>FeelingsLog</w:t>
-      </w:r>
-      <w:proofErr w:type="spellEnd"/>
-      <w:r>
-        <w:rPr>
-          <w:rFonts w:ascii="Times New Roman" w:hAnsi="Times New Roman"/>
-          <w:sz w:val="24"/>
-          <w:szCs w:val="24"/>
-        </w:rPr>
-        <w:t>: One to Many (One user can have many logs)</w:t>
-      </w:r>
-      <w:r>
-        <w:rPr>
-          <w:rFonts w:ascii="Times New Roman" w:hAnsi="Times New Roman"/>
-          <w:sz w:val="24"/>
-          <w:szCs w:val="24"/>
-        </w:rPr>
-        <w:br/>
-        <w:t>User and Profile: One to One (User has only one profile)</w:t>
-      </w:r>
-      <w:r>
-        <w:rPr>
-          <w:rFonts w:ascii="Times New Roman" w:hAnsi="Times New Roman"/>
-          <w:sz w:val="24"/>
-          <w:szCs w:val="24"/>
-        </w:rPr>
-        <w:br/>
-        <w:t xml:space="preserve">User and Emergency contact: One to </w:t>
-      </w:r>
-      <w:proofErr w:type="gramStart"/>
-      <w:r>
-        <w:rPr>
-          <w:rFonts w:ascii="Times New Roman" w:hAnsi="Times New Roman"/>
-          <w:sz w:val="24"/>
-          <w:szCs w:val="24"/>
-        </w:rPr>
-        <w:t>many(</w:t>
-      </w:r>
-      <w:proofErr w:type="gramEnd"/>
-      <w:r>
-        <w:rPr>
-          <w:rFonts w:ascii="Times New Roman" w:hAnsi="Times New Roman"/>
-          <w:sz w:val="24"/>
-          <w:szCs w:val="24"/>
-        </w:rPr>
-        <w:t>one user can have multiple emergency contacts)</w:t>
+        <w:t>User and ChatHistory: One to Many (One user can have many chat histories)</w:t>
       </w:r>
     </w:p>
     <w:p>
@@ -5041,10 +4777,34 @@
         <w:jc w:val="left"/>
         <w:rPr>
           <w:rFonts w:ascii="Times New Roman" w:hAnsi="Times New Roman"/>
-          <w:sz w:val="24"/>
-          <w:szCs w:val="24"/>
-        </w:rPr>
-      </w:pPr>
+        </w:rPr>
+      </w:pPr>
+      <w:r>
+        <w:rPr>
+          <w:rFonts w:ascii="Times New Roman" w:hAnsi="Times New Roman"/>
+          <w:sz w:val="24"/>
+          <w:szCs w:val="24"/>
+        </w:rPr>
+        <w:t>User and FeelingsLog: One to Many (One user can have many logs)</w:t>
+      </w:r>
+      <w:r>
+        <w:rPr>
+          <w:rFonts w:ascii="Times New Roman" w:hAnsi="Times New Roman"/>
+          <w:sz w:val="24"/>
+          <w:szCs w:val="24"/>
+        </w:rPr>
+        <w:br/>
+        <w:t>User and Profile: One to One (User has only one profile)</w:t>
+      </w:r>
+      <w:r>
+        <w:rPr>
+          <w:rFonts w:ascii="Times New Roman" w:hAnsi="Times New Roman"/>
+          <w:sz w:val="24"/>
+          <w:szCs w:val="24"/>
+        </w:rPr>
+        <w:br/>
+        <w:t>User and Emergency contact: One to many(one user can have multiple emergency contacts)</w:t>
+      </w:r>
     </w:p>
     <w:p>
       <w:pPr>
@@ -5072,6 +4832,7 @@
           <w:sz w:val="32"/>
           <w:szCs w:val="32"/>
         </w:rPr>
+        <w:lastRenderedPageBreak/>
         <w:t>Design Rationale</w:t>
       </w:r>
     </w:p>
@@ -5220,7 +4981,6 @@
           <w:sz w:val="24"/>
           <w:szCs w:val="24"/>
         </w:rPr>
-        <w:lastRenderedPageBreak/>
         <w:t>Application Development Environments</w:t>
       </w:r>
       <w:r>
@@ -5616,25 +5376,7 @@
           <w:sz w:val="24"/>
           <w:szCs w:val="24"/>
         </w:rPr>
-        <w:t xml:space="preserve"> We decided on this because it further encourages the use and appreciation of the </w:t>
-      </w:r>
-      <w:proofErr w:type="gramStart"/>
-      <w:r>
-        <w:rPr>
-          <w:rFonts w:ascii="Times New Roman" w:hAnsi="Times New Roman"/>
-          <w:sz w:val="24"/>
-          <w:szCs w:val="24"/>
-        </w:rPr>
-        <w:t>apps</w:t>
-      </w:r>
-      <w:proofErr w:type="gramEnd"/>
-      <w:r>
-        <w:rPr>
-          <w:rFonts w:ascii="Times New Roman" w:hAnsi="Times New Roman"/>
-          <w:sz w:val="24"/>
-          <w:szCs w:val="24"/>
-        </w:rPr>
-        <w:t xml:space="preserve"> correlation abilities. Beyond being able to just converse with the AI, you can also use the app to directly store your emotions. Using this feature in tandem with chatting with the AI, allows the user to see possible correlations between events from their day and how they are feeling.</w:t>
+        <w:t xml:space="preserve"> We decided on this because it further encourages the use and appreciation of the apps correlation abilities. Beyond being able to just converse with the AI, you can also use the app to directly store your emotions. Using this feature in tandem with chatting with the AI, allows the user to see possible correlations between events from their day and how they are feeling.</w:t>
       </w:r>
     </w:p>
     <w:p>
@@ -5674,25 +5416,7 @@
           <w:sz w:val="24"/>
           <w:szCs w:val="24"/>
         </w:rPr>
-        <w:t xml:space="preserve"> Instead of a complex, multifunctional chatbot, we opted for simplicity to ensure it's approachable, friendly, and doesn't overwhelm the user. Its primary function is listening and drawing insights, in line with our objective to provide </w:t>
-      </w:r>
-      <w:proofErr w:type="gramStart"/>
-      <w:r>
-        <w:rPr>
-          <w:rFonts w:ascii="Times New Roman" w:hAnsi="Times New Roman"/>
-          <w:sz w:val="24"/>
-          <w:szCs w:val="24"/>
-        </w:rPr>
-        <w:t>users</w:t>
-      </w:r>
-      <w:proofErr w:type="gramEnd"/>
-      <w:r>
-        <w:rPr>
-          <w:rFonts w:ascii="Times New Roman" w:hAnsi="Times New Roman"/>
-          <w:sz w:val="24"/>
-          <w:szCs w:val="24"/>
-        </w:rPr>
-        <w:t xml:space="preserve"> a virtual companion.</w:t>
+        <w:t xml:space="preserve"> Instead of a complex, multifunctional chatbot, we opted for simplicity to ensure it's approachable, friendly, and doesn't overwhelm the user. Its primary function is listening and drawing insights, in line with our objective to provide users a virtual companion.</w:t>
       </w:r>
       <w:r>
         <w:rPr>
@@ -5753,6 +5477,7 @@
           <w:sz w:val="24"/>
           <w:szCs w:val="24"/>
         </w:rPr>
+        <w:lastRenderedPageBreak/>
         <w:t>Local AI execution might limit the computational capabilities compared to cloud-based solutions. However, we believe the privacy advantage far outweighs the potential drawbacks.</w:t>
       </w:r>
       <w:r>
@@ -5879,16 +5604,7 @@
           <w:sz w:val="24"/>
           <w:szCs w:val="24"/>
         </w:rPr>
-        <w:t xml:space="preserve">to personally </w:t>
-      </w:r>
-      <w:r>
-        <w:rPr>
-          <w:rFonts w:ascii="Times New Roman" w:hAnsi="Times New Roman"/>
-          <w:sz w:val="24"/>
-          <w:szCs w:val="24"/>
-        </w:rPr>
-        <w:lastRenderedPageBreak/>
-        <w:t>curate training data</w:t>
+        <w:t>to personally curate training data</w:t>
       </w:r>
       <w:r>
         <w:rPr>
@@ -6458,6 +6174,119 @@
     </w:lvl>
   </w:abstractNum>
   <w:abstractNum w:abstractNumId="2" w15:restartNumberingAfterBreak="0">
+    <w:nsid w:val="17D56CC7"/>
+    <w:multiLevelType w:val="hybridMultilevel"/>
+    <w:tmpl w:val="61709454"/>
+    <w:lvl w:ilvl="0" w:tplc="04090001">
+      <w:start w:val="1"/>
+      <w:numFmt w:val="bullet"/>
+      <w:lvlText w:val=""/>
+      <w:lvlJc w:val="left"/>
+      <w:pPr>
+        <w:ind w:left="720" w:hanging="360"/>
+      </w:pPr>
+      <w:rPr>
+        <w:rFonts w:ascii="Symbol" w:eastAsia="Times New Roman" w:hAnsi="Symbol" w:cs="Times New Roman" w:hint="default"/>
+      </w:rPr>
+    </w:lvl>
+    <w:lvl w:ilvl="1" w:tplc="04090003" w:tentative="1">
+      <w:start w:val="1"/>
+      <w:numFmt w:val="bullet"/>
+      <w:lvlText w:val="o"/>
+      <w:lvlJc w:val="left"/>
+      <w:pPr>
+        <w:ind w:left="1440" w:hanging="360"/>
+      </w:pPr>
+      <w:rPr>
+        <w:rFonts w:ascii="Courier New" w:hAnsi="Courier New" w:cs="Courier New" w:hint="default"/>
+      </w:rPr>
+    </w:lvl>
+    <w:lvl w:ilvl="2" w:tplc="04090005" w:tentative="1">
+      <w:start w:val="1"/>
+      <w:numFmt w:val="bullet"/>
+      <w:lvlText w:val=""/>
+      <w:lvlJc w:val="left"/>
+      <w:pPr>
+        <w:ind w:left="2160" w:hanging="360"/>
+      </w:pPr>
+      <w:rPr>
+        <w:rFonts w:ascii="Wingdings" w:hAnsi="Wingdings" w:hint="default"/>
+      </w:rPr>
+    </w:lvl>
+    <w:lvl w:ilvl="3" w:tplc="04090001" w:tentative="1">
+      <w:start w:val="1"/>
+      <w:numFmt w:val="bullet"/>
+      <w:lvlText w:val=""/>
+      <w:lvlJc w:val="left"/>
+      <w:pPr>
+        <w:ind w:left="2880" w:hanging="360"/>
+      </w:pPr>
+      <w:rPr>
+        <w:rFonts w:ascii="Symbol" w:hAnsi="Symbol" w:hint="default"/>
+      </w:rPr>
+    </w:lvl>
+    <w:lvl w:ilvl="4" w:tplc="04090003" w:tentative="1">
+      <w:start w:val="1"/>
+      <w:numFmt w:val="bullet"/>
+      <w:lvlText w:val="o"/>
+      <w:lvlJc w:val="left"/>
+      <w:pPr>
+        <w:ind w:left="3600" w:hanging="360"/>
+      </w:pPr>
+      <w:rPr>
+        <w:rFonts w:ascii="Courier New" w:hAnsi="Courier New" w:cs="Courier New" w:hint="default"/>
+      </w:rPr>
+    </w:lvl>
+    <w:lvl w:ilvl="5" w:tplc="04090005" w:tentative="1">
+      <w:start w:val="1"/>
+      <w:numFmt w:val="bullet"/>
+      <w:lvlText w:val=""/>
+      <w:lvlJc w:val="left"/>
+      <w:pPr>
+        <w:ind w:left="4320" w:hanging="360"/>
+      </w:pPr>
+      <w:rPr>
+        <w:rFonts w:ascii="Wingdings" w:hAnsi="Wingdings" w:hint="default"/>
+      </w:rPr>
+    </w:lvl>
+    <w:lvl w:ilvl="6" w:tplc="04090001" w:tentative="1">
+      <w:start w:val="1"/>
+      <w:numFmt w:val="bullet"/>
+      <w:lvlText w:val=""/>
+      <w:lvlJc w:val="left"/>
+      <w:pPr>
+        <w:ind w:left="5040" w:hanging="360"/>
+      </w:pPr>
+      <w:rPr>
+        <w:rFonts w:ascii="Symbol" w:hAnsi="Symbol" w:hint="default"/>
+      </w:rPr>
+    </w:lvl>
+    <w:lvl w:ilvl="7" w:tplc="04090003" w:tentative="1">
+      <w:start w:val="1"/>
+      <w:numFmt w:val="bullet"/>
+      <w:lvlText w:val="o"/>
+      <w:lvlJc w:val="left"/>
+      <w:pPr>
+        <w:ind w:left="5760" w:hanging="360"/>
+      </w:pPr>
+      <w:rPr>
+        <w:rFonts w:ascii="Courier New" w:hAnsi="Courier New" w:cs="Courier New" w:hint="default"/>
+      </w:rPr>
+    </w:lvl>
+    <w:lvl w:ilvl="8" w:tplc="04090005" w:tentative="1">
+      <w:start w:val="1"/>
+      <w:numFmt w:val="bullet"/>
+      <w:lvlText w:val=""/>
+      <w:lvlJc w:val="left"/>
+      <w:pPr>
+        <w:ind w:left="6480" w:hanging="360"/>
+      </w:pPr>
+      <w:rPr>
+        <w:rFonts w:ascii="Wingdings" w:hAnsi="Wingdings" w:hint="default"/>
+      </w:rPr>
+    </w:lvl>
+  </w:abstractNum>
+  <w:abstractNum w:abstractNumId="3" w15:restartNumberingAfterBreak="0">
     <w:nsid w:val="7AFF5453"/>
     <w:multiLevelType w:val="hybridMultilevel"/>
     <w:tmpl w:val="A00A42F6"/>
@@ -6576,6 +6405,9 @@
     <w:abstractNumId w:val="0"/>
   </w:num>
   <w:num w:numId="3" w16cid:durableId="1146433068">
+    <w:abstractNumId w:val="3"/>
+  </w:num>
+  <w:num w:numId="4" w16cid:durableId="497695812">
     <w:abstractNumId w:val="2"/>
   </w:num>
 </w:numbering>

</xml_diff>